<commit_message>
update put in IDS in the file
</commit_message>
<xml_diff>
--- a/T106/ResumoT106.docx
+++ b/T106/ResumoT106.docx
@@ -20,7 +20,6 @@
           <w:sz w:val="40"/>
           <w:szCs w:val="40"/>
           <w:u w:val="single"/>
-          <w:lang w:val="en-US"/>
         </w:rPr>
         <w:t xml:space="preserve"> </w:t>
       </w:r>
@@ -50,7 +49,7 @@
           <w:sz w:val="24"/>
           <w:szCs w:val="24"/>
         </w:rPr>
-        <w:t>Quanto mais segurança menos praticidade !!</w:t>
+        <w:t>Quanto mais segurança menos praticidade!!</w:t>
       </w:r>
     </w:p>
     <w:p>
@@ -92,25 +91,23 @@
           <w:sz w:val="24"/>
           <w:szCs w:val="24"/>
         </w:rPr>
-        <w:t xml:space="preserve">Ter tanto o firewall de rede e o pessoal se tornar melhor pois tendo só o firewall de rede você pode sofrer um ataque interno pois nem sempre toda ameaça vem da internet , por exemplo dentro do INATEL um </w:t>
-      </w:r>
-      <w:proofErr w:type="spellStart"/>
-      <w:r>
-        <w:rPr>
-          <w:rFonts w:ascii="Arial" w:hAnsi="Arial" w:cs="Arial"/>
-          <w:sz w:val="24"/>
-          <w:szCs w:val="24"/>
-        </w:rPr>
-        <w:t>pc</w:t>
-      </w:r>
-      <w:proofErr w:type="spellEnd"/>
-      <w:r>
-        <w:rPr>
-          <w:rFonts w:ascii="Arial" w:hAnsi="Arial" w:cs="Arial"/>
-          <w:sz w:val="24"/>
-          <w:szCs w:val="24"/>
-        </w:rPr>
-        <w:t xml:space="preserve"> pode sofrer </w:t>
+        <w:t>Ter tanto o firewall de rede e o pessoal se tornar melhor</w:t>
+      </w:r>
+      <w:r>
+        <w:rPr>
+          <w:rFonts w:ascii="Arial" w:hAnsi="Arial" w:cs="Arial"/>
+          <w:sz w:val="24"/>
+          <w:szCs w:val="24"/>
+        </w:rPr>
+        <w:t>,</w:t>
+      </w:r>
+      <w:r>
+        <w:rPr>
+          <w:rFonts w:ascii="Arial" w:hAnsi="Arial" w:cs="Arial"/>
+          <w:sz w:val="24"/>
+          <w:szCs w:val="24"/>
+        </w:rPr>
+        <w:t xml:space="preserve"> pois tendo só o firewall de rede você pode sofrer um ataque interno pois nem sempre toda ameaça vem da internet , por exemplo dentro do INATEL um pc pode sofrer </w:t>
       </w:r>
       <w:r>
         <w:rPr>
@@ -127,6 +124,14 @@
           <w:szCs w:val="24"/>
         </w:rPr>
         <w:t xml:space="preserve"> de outro pc dentro do INATEL no qual o firewall nem saberá dessa ação maliciosa </w:t>
+      </w:r>
+      <w:r>
+        <w:rPr>
+          <w:rFonts w:ascii="Arial" w:hAnsi="Arial" w:cs="Arial"/>
+          <w:sz w:val="24"/>
+          <w:szCs w:val="24"/>
+        </w:rPr>
+        <w:t>pois ele só toma conhecimento por trafego passado por ele</w:t>
       </w:r>
     </w:p>
     <w:p>
@@ -1418,7 +1423,7 @@
                     <pic:cNvPicPr/>
                   </pic:nvPicPr>
                   <pic:blipFill>
-                    <a:blip r:embed="rId4"/>
+                    <a:blip r:embed="rId5"/>
                     <a:stretch>
                       <a:fillRect/>
                     </a:stretch>
@@ -1680,29 +1685,1840 @@
     </w:p>
     <w:p>
       <w:pPr>
-        <w:rPr>
-          <w:rFonts w:ascii="Arial" w:hAnsi="Arial" w:cs="Arial"/>
-          <w:b/>
-          <w:bCs/>
-          <w:sz w:val="24"/>
-          <w:szCs w:val="24"/>
-        </w:rPr>
-      </w:pPr>
-    </w:p>
-    <w:p>
-      <w:pPr>
-        <w:rPr>
-          <w:rFonts w:ascii="Arial" w:hAnsi="Arial" w:cs="Arial"/>
-          <w:b/>
-          <w:bCs/>
-          <w:sz w:val="24"/>
-          <w:szCs w:val="24"/>
-        </w:rPr>
-      </w:pPr>
-    </w:p>
-    <w:p>
-      <w:pPr>
         <w:jc w:val="center"/>
+        <w:rPr>
+          <w:rFonts w:ascii="Arial" w:hAnsi="Arial" w:cs="Arial"/>
+          <w:b/>
+          <w:bCs/>
+          <w:sz w:val="40"/>
+          <w:szCs w:val="40"/>
+          <w:u w:val="single"/>
+        </w:rPr>
+      </w:pPr>
+      <w:r>
+        <w:rPr>
+          <w:rFonts w:ascii="Arial" w:hAnsi="Arial" w:cs="Arial"/>
+          <w:b/>
+          <w:bCs/>
+          <w:sz w:val="40"/>
+          <w:szCs w:val="40"/>
+          <w:u w:val="single"/>
+        </w:rPr>
+        <w:lastRenderedPageBreak/>
+        <w:t>IDS e IPS</w:t>
+      </w:r>
+    </w:p>
+    <w:p>
+      <w:pPr>
+        <w:rPr>
+          <w:rFonts w:ascii="Arial" w:hAnsi="Arial" w:cs="Arial"/>
+          <w:sz w:val="24"/>
+          <w:szCs w:val="24"/>
+        </w:rPr>
+      </w:pPr>
+      <w:r>
+        <w:rPr>
+          <w:rFonts w:ascii="Arial" w:hAnsi="Arial" w:cs="Arial"/>
+          <w:sz w:val="24"/>
+          <w:szCs w:val="24"/>
+        </w:rPr>
+        <w:t>Nem tudo dá pra ser resolvido com firewall então ao longo dos anos foi desenvolvido outras ferramentas e uma delas de sucesso foi o IDS e IPS</w:t>
+      </w:r>
+    </w:p>
+    <w:p>
+      <w:pPr>
+        <w:pStyle w:val="PargrafodaLista"/>
+        <w:numPr>
+          <w:ilvl w:val="0"/>
+          <w:numId w:val="3"/>
+        </w:numPr>
+        <w:rPr>
+          <w:rFonts w:ascii="Arial" w:hAnsi="Arial" w:cs="Arial"/>
+          <w:sz w:val="24"/>
+          <w:szCs w:val="24"/>
+        </w:rPr>
+      </w:pPr>
+      <w:r>
+        <w:rPr>
+          <w:rFonts w:ascii="Arial" w:hAnsi="Arial" w:cs="Arial"/>
+          <w:sz w:val="24"/>
+          <w:szCs w:val="24"/>
+        </w:rPr>
+        <w:t>-Funciona como um alarme (tem a opção de quando acontecer o alarme, bloquear o trafego que ocorreu o alarme)</w:t>
+      </w:r>
+    </w:p>
+    <w:p>
+      <w:pPr>
+        <w:pStyle w:val="PargrafodaLista"/>
+        <w:numPr>
+          <w:ilvl w:val="0"/>
+          <w:numId w:val="3"/>
+        </w:numPr>
+        <w:rPr>
+          <w:rFonts w:ascii="Arial" w:hAnsi="Arial" w:cs="Arial"/>
+          <w:sz w:val="24"/>
+          <w:szCs w:val="24"/>
+        </w:rPr>
+      </w:pPr>
+      <w:r>
+        <w:rPr>
+          <w:rFonts w:ascii="Arial" w:hAnsi="Arial" w:cs="Arial"/>
+          <w:sz w:val="24"/>
+          <w:szCs w:val="24"/>
+        </w:rPr>
+        <w:t xml:space="preserve">- Gera o alarme com base de 2 tipos de conhecimento: </w:t>
+      </w:r>
+    </w:p>
+    <w:p>
+      <w:pPr>
+        <w:pStyle w:val="PargrafodaLista"/>
+        <w:numPr>
+          <w:ilvl w:val="0"/>
+          <w:numId w:val="2"/>
+        </w:numPr>
+        <w:rPr>
+          <w:rFonts w:ascii="Arial" w:hAnsi="Arial" w:cs="Arial"/>
+          <w:sz w:val="24"/>
+          <w:szCs w:val="24"/>
+        </w:rPr>
+      </w:pPr>
+      <w:r>
+        <w:rPr>
+          <w:rFonts w:ascii="Arial" w:hAnsi="Arial" w:cs="Arial"/>
+          <w:sz w:val="24"/>
+          <w:szCs w:val="24"/>
+        </w:rPr>
+        <w:t xml:space="preserve">--Assinatura de ataques (existe um vírus especifico q tem um   </w:t>
+      </w:r>
+      <w:r>
+        <w:rPr>
+          <w:rFonts w:ascii="Arial" w:hAnsi="Arial" w:cs="Arial"/>
+          <w:sz w:val="24"/>
+          <w:szCs w:val="24"/>
+        </w:rPr>
+        <w:t xml:space="preserve">      </w:t>
+      </w:r>
+      <w:r>
+        <w:rPr>
+          <w:rFonts w:ascii="Arial" w:hAnsi="Arial" w:cs="Arial"/>
+          <w:sz w:val="24"/>
+          <w:szCs w:val="24"/>
+        </w:rPr>
+        <w:t>ataque especifico que já foi mapeado, porém não funcionaria em novos ataques)</w:t>
+      </w:r>
+    </w:p>
+    <w:p>
+      <w:pPr>
+        <w:pStyle w:val="PargrafodaLista"/>
+        <w:numPr>
+          <w:ilvl w:val="0"/>
+          <w:numId w:val="2"/>
+        </w:numPr>
+        <w:rPr>
+          <w:rFonts w:ascii="Arial" w:hAnsi="Arial" w:cs="Arial"/>
+          <w:sz w:val="24"/>
+          <w:szCs w:val="24"/>
+        </w:rPr>
+      </w:pPr>
+      <w:r>
+        <w:rPr>
+          <w:rFonts w:ascii="Arial" w:hAnsi="Arial" w:cs="Arial"/>
+          <w:sz w:val="24"/>
+          <w:szCs w:val="24"/>
+        </w:rPr>
+        <w:t>--Aprendizado de uma rede neural</w:t>
+      </w:r>
+      <w:r>
+        <w:rPr>
+          <w:rFonts w:ascii="Arial" w:hAnsi="Arial" w:cs="Arial"/>
+          <w:sz w:val="24"/>
+          <w:szCs w:val="24"/>
+        </w:rPr>
+        <w:t xml:space="preserve"> (aprende as utilizações normais da rede, levanta as estatísticas daquela rede ao longo de muito tempo, então ele aprende o comportamento padrão da rede então tudo que foge do padrão pode ser detectado como uma ameaça </w:t>
+      </w:r>
+    </w:p>
+    <w:p>
+      <w:pPr>
+        <w:pStyle w:val="PargrafodaLista"/>
+        <w:numPr>
+          <w:ilvl w:val="0"/>
+          <w:numId w:val="3"/>
+        </w:numPr>
+        <w:rPr>
+          <w:rFonts w:ascii="Arial" w:hAnsi="Arial" w:cs="Arial"/>
+          <w:sz w:val="24"/>
+          <w:szCs w:val="24"/>
+        </w:rPr>
+      </w:pPr>
+      <w:r>
+        <w:rPr>
+          <w:rFonts w:ascii="Arial" w:hAnsi="Arial" w:cs="Arial"/>
+          <w:sz w:val="24"/>
+          <w:szCs w:val="24"/>
+        </w:rPr>
+        <w:t>Existe basicamente dos tipos de IDS:</w:t>
+      </w:r>
+    </w:p>
+    <w:p>
+      <w:pPr>
+        <w:pStyle w:val="PargrafodaLista"/>
+        <w:numPr>
+          <w:ilvl w:val="0"/>
+          <w:numId w:val="4"/>
+        </w:numPr>
+        <w:rPr>
+          <w:rFonts w:ascii="Arial" w:hAnsi="Arial" w:cs="Arial"/>
+          <w:sz w:val="24"/>
+          <w:szCs w:val="24"/>
+        </w:rPr>
+      </w:pPr>
+      <w:r>
+        <w:rPr>
+          <w:rFonts w:ascii="Arial" w:hAnsi="Arial" w:cs="Arial"/>
+          <w:sz w:val="24"/>
+          <w:szCs w:val="24"/>
+        </w:rPr>
+        <w:t>NIDS (IDS de Rede)</w:t>
+      </w:r>
+    </w:p>
+    <w:p>
+      <w:pPr>
+        <w:pStyle w:val="PargrafodaLista"/>
+        <w:numPr>
+          <w:ilvl w:val="0"/>
+          <w:numId w:val="4"/>
+        </w:numPr>
+        <w:rPr>
+          <w:rFonts w:ascii="Arial" w:hAnsi="Arial" w:cs="Arial"/>
+          <w:sz w:val="24"/>
+          <w:szCs w:val="24"/>
+        </w:rPr>
+      </w:pPr>
+      <w:r>
+        <w:rPr>
+          <w:rFonts w:ascii="Arial" w:hAnsi="Arial" w:cs="Arial"/>
+          <w:sz w:val="24"/>
+          <w:szCs w:val="24"/>
+        </w:rPr>
+        <w:t>HIDS (IDS de host)</w:t>
+      </w:r>
+    </w:p>
+    <w:p>
+      <w:pPr>
+        <w:pStyle w:val="PargrafodaLista"/>
+        <w:ind w:left="1590"/>
+        <w:rPr>
+          <w:rFonts w:ascii="Arial" w:hAnsi="Arial" w:cs="Arial"/>
+          <w:sz w:val="24"/>
+          <w:szCs w:val="24"/>
+        </w:rPr>
+      </w:pPr>
+    </w:p>
+    <w:p>
+      <w:pPr>
+        <w:pStyle w:val="PargrafodaLista"/>
+        <w:ind w:left="1590"/>
+        <w:rPr>
+          <w:rFonts w:ascii="Arial" w:hAnsi="Arial" w:cs="Arial"/>
+          <w:sz w:val="24"/>
+          <w:szCs w:val="24"/>
+        </w:rPr>
+      </w:pPr>
+    </w:p>
+    <w:p>
+      <w:pPr>
+        <w:pStyle w:val="PargrafodaLista"/>
+        <w:ind w:left="1590"/>
+        <w:rPr>
+          <w:rFonts w:ascii="Arial" w:hAnsi="Arial" w:cs="Arial"/>
+          <w:sz w:val="24"/>
+          <w:szCs w:val="24"/>
+        </w:rPr>
+      </w:pPr>
+    </w:p>
+    <w:p>
+      <w:pPr>
+        <w:pStyle w:val="PargrafodaLista"/>
+        <w:ind w:left="1590"/>
+        <w:rPr>
+          <w:rFonts w:ascii="Arial" w:hAnsi="Arial" w:cs="Arial"/>
+          <w:b/>
+          <w:bCs/>
+          <w:sz w:val="32"/>
+          <w:szCs w:val="32"/>
+          <w:u w:val="single"/>
+        </w:rPr>
+      </w:pPr>
+      <w:r>
+        <w:rPr>
+          <w:rFonts w:ascii="Arial" w:hAnsi="Arial" w:cs="Arial"/>
+          <w:sz w:val="32"/>
+          <w:szCs w:val="32"/>
+        </w:rPr>
+        <w:t xml:space="preserve">                   </w:t>
+      </w:r>
+      <w:r>
+        <w:rPr>
+          <w:rFonts w:ascii="Arial" w:hAnsi="Arial" w:cs="Arial"/>
+          <w:b/>
+          <w:bCs/>
+          <w:sz w:val="32"/>
+          <w:szCs w:val="32"/>
+          <w:u w:val="single"/>
+        </w:rPr>
+        <w:t>Funções do IDS</w:t>
+      </w:r>
+    </w:p>
+    <w:p>
+      <w:pPr>
+        <w:pStyle w:val="PargrafodaLista"/>
+        <w:numPr>
+          <w:ilvl w:val="0"/>
+          <w:numId w:val="5"/>
+        </w:numPr>
+        <w:rPr>
+          <w:rFonts w:ascii="Arial" w:hAnsi="Arial" w:cs="Arial"/>
+          <w:sz w:val="24"/>
+          <w:szCs w:val="24"/>
+        </w:rPr>
+      </w:pPr>
+      <w:r>
+        <w:rPr>
+          <w:rFonts w:ascii="Arial" w:hAnsi="Arial" w:cs="Arial"/>
+          <w:sz w:val="24"/>
+          <w:szCs w:val="24"/>
+        </w:rPr>
+        <w:t>Coleta de informações (os pacotes que estão passando na rede, os tipos, podendo coletar dados por usuário/IP coletando dados do daquele usuário)</w:t>
+      </w:r>
+    </w:p>
+    <w:p>
+      <w:pPr>
+        <w:pStyle w:val="PargrafodaLista"/>
+        <w:rPr>
+          <w:rFonts w:ascii="Arial" w:hAnsi="Arial" w:cs="Arial"/>
+          <w:sz w:val="24"/>
+          <w:szCs w:val="24"/>
+        </w:rPr>
+      </w:pPr>
+      <w:r>
+        <w:rPr>
+          <w:rFonts w:ascii="Arial" w:hAnsi="Arial" w:cs="Arial"/>
+          <w:sz w:val="24"/>
+          <w:szCs w:val="24"/>
+        </w:rPr>
+        <w:t>Coleta os dados , analisa os dados e faz uma comparação entre as informações que ele já tem na base de dados(guarda as estatísticas, vazão media da rede em um horário , uso de processamento dos roteadores em um horário , número de acessos em u  horário  ) e no banco de assinatura( assinaturas dos ataques já conhecidos)</w:t>
+      </w:r>
+      <w:r>
+        <w:rPr>
+          <w:rFonts w:ascii="Arial" w:hAnsi="Arial" w:cs="Arial"/>
+          <w:sz w:val="24"/>
+          <w:szCs w:val="24"/>
+        </w:rPr>
+        <w:t xml:space="preserve"> e monta uma resposta do sistema apenas sim ou não (binaria)</w:t>
+      </w:r>
+    </w:p>
+    <w:p>
+      <w:pPr>
+        <w:pStyle w:val="PargrafodaLista"/>
+        <w:rPr>
+          <w:rFonts w:ascii="Arial" w:hAnsi="Arial" w:cs="Arial"/>
+          <w:sz w:val="24"/>
+          <w:szCs w:val="24"/>
+        </w:rPr>
+      </w:pPr>
+      <w:r>
+        <w:rPr>
+          <w:noProof/>
+        </w:rPr>
+        <w:drawing>
+          <wp:inline distT="0" distB="0" distL="0" distR="0" wp14:anchorId="50A644AF" wp14:editId="5E3EA3C9">
+            <wp:extent cx="5400040" cy="2713990"/>
+            <wp:effectExtent l="0" t="0" r="0" b="0"/>
+            <wp:docPr id="2" name="Imagem 2"/>
+            <wp:cNvGraphicFramePr>
+              <a:graphicFrameLocks xmlns:a="http://schemas.openxmlformats.org/drawingml/2006/main" noChangeAspect="1"/>
+            </wp:cNvGraphicFramePr>
+            <a:graphic xmlns:a="http://schemas.openxmlformats.org/drawingml/2006/main">
+              <a:graphicData uri="http://schemas.openxmlformats.org/drawingml/2006/picture">
+                <pic:pic xmlns:pic="http://schemas.openxmlformats.org/drawingml/2006/picture">
+                  <pic:nvPicPr>
+                    <pic:cNvPr id="1" name=""/>
+                    <pic:cNvPicPr/>
+                  </pic:nvPicPr>
+                  <pic:blipFill>
+                    <a:blip r:embed="rId6"/>
+                    <a:stretch>
+                      <a:fillRect/>
+                    </a:stretch>
+                  </pic:blipFill>
+                  <pic:spPr>
+                    <a:xfrm>
+                      <a:off x="0" y="0"/>
+                      <a:ext cx="5400040" cy="2713990"/>
+                    </a:xfrm>
+                    <a:prstGeom prst="rect">
+                      <a:avLst/>
+                    </a:prstGeom>
+                  </pic:spPr>
+                </pic:pic>
+              </a:graphicData>
+            </a:graphic>
+          </wp:inline>
+        </w:drawing>
+      </w:r>
+    </w:p>
+    <w:p>
+      <w:pPr>
+        <w:pStyle w:val="PargrafodaLista"/>
+        <w:jc w:val="center"/>
+        <w:rPr>
+          <w:rFonts w:ascii="Arial" w:hAnsi="Arial" w:cs="Arial"/>
+          <w:b/>
+          <w:bCs/>
+          <w:sz w:val="32"/>
+          <w:szCs w:val="32"/>
+          <w:u w:val="single"/>
+        </w:rPr>
+      </w:pPr>
+      <w:r>
+        <w:rPr>
+          <w:rFonts w:ascii="Arial" w:hAnsi="Arial" w:cs="Arial"/>
+          <w:b/>
+          <w:bCs/>
+          <w:sz w:val="32"/>
+          <w:szCs w:val="32"/>
+          <w:u w:val="single"/>
+        </w:rPr>
+        <w:lastRenderedPageBreak/>
+        <w:t>Resultados possíveis de uma analise</w:t>
+      </w:r>
+    </w:p>
+    <w:p>
+      <w:pPr>
+        <w:pStyle w:val="PargrafodaLista"/>
+        <w:jc w:val="center"/>
+        <w:rPr>
+          <w:rFonts w:ascii="Arial" w:hAnsi="Arial" w:cs="Arial"/>
+          <w:b/>
+          <w:bCs/>
+          <w:sz w:val="32"/>
+          <w:szCs w:val="32"/>
+          <w:u w:val="single"/>
+        </w:rPr>
+      </w:pPr>
+    </w:p>
+    <w:p>
+      <w:pPr>
+        <w:pStyle w:val="PargrafodaLista"/>
+        <w:rPr>
+          <w:rFonts w:ascii="Arial" w:hAnsi="Arial" w:cs="Arial"/>
+          <w:sz w:val="24"/>
+          <w:szCs w:val="24"/>
+        </w:rPr>
+      </w:pPr>
+      <w:r>
+        <w:rPr>
+          <w:rFonts w:ascii="Arial" w:hAnsi="Arial" w:cs="Arial"/>
+          <w:sz w:val="24"/>
+          <w:szCs w:val="24"/>
+        </w:rPr>
+        <w:t>H</w:t>
+      </w:r>
+      <w:r>
+        <w:rPr>
+          <w:rFonts w:ascii="Arial" w:hAnsi="Arial" w:cs="Arial"/>
+          <w:sz w:val="24"/>
+          <w:szCs w:val="24"/>
+        </w:rPr>
+        <w:t>0:</w:t>
+      </w:r>
+      <w:r>
+        <w:rPr>
+          <w:rFonts w:ascii="Arial" w:hAnsi="Arial" w:cs="Arial"/>
+          <w:sz w:val="24"/>
+          <w:szCs w:val="24"/>
+        </w:rPr>
+        <w:t xml:space="preserve"> </w:t>
+      </w:r>
+      <w:r>
+        <w:rPr>
+          <w:rFonts w:ascii="Arial" w:hAnsi="Arial" w:cs="Arial"/>
+          <w:sz w:val="24"/>
+          <w:szCs w:val="24"/>
+        </w:rPr>
+        <w:t>N</w:t>
+      </w:r>
+      <w:r>
+        <w:rPr>
+          <w:rFonts w:ascii="Arial" w:hAnsi="Arial" w:cs="Arial"/>
+          <w:sz w:val="24"/>
+          <w:szCs w:val="24"/>
+        </w:rPr>
+        <w:t xml:space="preserve">ão </w:t>
+      </w:r>
+      <w:r>
+        <w:rPr>
+          <w:rFonts w:ascii="Arial" w:hAnsi="Arial" w:cs="Arial"/>
+          <w:sz w:val="24"/>
+          <w:szCs w:val="24"/>
+        </w:rPr>
+        <w:t xml:space="preserve">está sobre </w:t>
+      </w:r>
+      <w:r>
+        <w:rPr>
+          <w:rFonts w:ascii="Arial" w:hAnsi="Arial" w:cs="Arial"/>
+          <w:sz w:val="24"/>
+          <w:szCs w:val="24"/>
+        </w:rPr>
+        <w:t>ataque</w:t>
+      </w:r>
+    </w:p>
+    <w:p>
+      <w:pPr>
+        <w:pStyle w:val="PargrafodaLista"/>
+        <w:rPr>
+          <w:rFonts w:ascii="Arial" w:hAnsi="Arial" w:cs="Arial"/>
+          <w:sz w:val="24"/>
+          <w:szCs w:val="24"/>
+        </w:rPr>
+      </w:pPr>
+      <w:r>
+        <w:rPr>
+          <w:rFonts w:ascii="Arial" w:hAnsi="Arial" w:cs="Arial"/>
+          <w:sz w:val="24"/>
+          <w:szCs w:val="24"/>
+        </w:rPr>
+        <w:t xml:space="preserve">H1: </w:t>
+      </w:r>
+      <w:r>
+        <w:rPr>
+          <w:rFonts w:ascii="Arial" w:hAnsi="Arial" w:cs="Arial"/>
+          <w:sz w:val="24"/>
+          <w:szCs w:val="24"/>
+        </w:rPr>
+        <w:t>E</w:t>
+      </w:r>
+      <w:r>
+        <w:rPr>
+          <w:rFonts w:ascii="Arial" w:hAnsi="Arial" w:cs="Arial"/>
+          <w:sz w:val="24"/>
+          <w:szCs w:val="24"/>
+        </w:rPr>
+        <w:t>stá</w:t>
+      </w:r>
+      <w:r>
+        <w:rPr>
+          <w:rFonts w:ascii="Arial" w:hAnsi="Arial" w:cs="Arial"/>
+          <w:sz w:val="24"/>
+          <w:szCs w:val="24"/>
+        </w:rPr>
+        <w:t xml:space="preserve"> sobre ataque</w:t>
+      </w:r>
+    </w:p>
+    <w:p>
+      <w:pPr>
+        <w:pStyle w:val="PargrafodaLista"/>
+        <w:rPr>
+          <w:rFonts w:ascii="Arial" w:hAnsi="Arial" w:cs="Arial"/>
+          <w:sz w:val="24"/>
+          <w:szCs w:val="24"/>
+        </w:rPr>
+      </w:pPr>
+    </w:p>
+    <w:p>
+      <w:pPr>
+        <w:pStyle w:val="PargrafodaLista"/>
+        <w:numPr>
+          <w:ilvl w:val="0"/>
+          <w:numId w:val="5"/>
+        </w:numPr>
+        <w:rPr>
+          <w:rFonts w:ascii="Arial" w:hAnsi="Arial" w:cs="Arial"/>
+          <w:b/>
+          <w:bCs/>
+          <w:sz w:val="24"/>
+          <w:szCs w:val="24"/>
+        </w:rPr>
+      </w:pPr>
+      <w:r>
+        <w:rPr>
+          <w:rFonts w:ascii="Arial" w:hAnsi="Arial" w:cs="Arial"/>
+          <w:b/>
+          <w:bCs/>
+          <w:sz w:val="24"/>
+          <w:szCs w:val="24"/>
+        </w:rPr>
+        <w:t>Trafego suspeito detectado (comportamento normal)</w:t>
+      </w:r>
+    </w:p>
+    <w:p>
+      <w:pPr>
+        <w:pStyle w:val="PargrafodaLista"/>
+        <w:rPr>
+          <w:rFonts w:ascii="Arial" w:hAnsi="Arial" w:cs="Arial"/>
+          <w:b/>
+          <w:bCs/>
+          <w:sz w:val="24"/>
+          <w:szCs w:val="24"/>
+        </w:rPr>
+      </w:pPr>
+      <w:r>
+        <w:rPr>
+          <w:rFonts w:ascii="Arial" w:hAnsi="Arial" w:cs="Arial"/>
+          <w:b/>
+          <w:bCs/>
+          <w:sz w:val="24"/>
+          <w:szCs w:val="24"/>
+        </w:rPr>
+        <w:t>H1 | H1:</w:t>
+      </w:r>
+      <w:r>
+        <w:rPr>
+          <w:rFonts w:ascii="Arial" w:hAnsi="Arial" w:cs="Arial"/>
+          <w:b/>
+          <w:bCs/>
+          <w:sz w:val="24"/>
+          <w:szCs w:val="24"/>
+        </w:rPr>
+        <w:t xml:space="preserve"> </w:t>
+      </w:r>
+      <w:r>
+        <w:rPr>
+          <w:rFonts w:ascii="Arial" w:hAnsi="Arial" w:cs="Arial"/>
+          <w:b/>
+          <w:bCs/>
+          <w:sz w:val="24"/>
+          <w:szCs w:val="24"/>
+        </w:rPr>
+        <w:t>IDS</w:t>
+      </w:r>
+      <w:r>
+        <w:rPr>
+          <w:rFonts w:ascii="Arial" w:hAnsi="Arial" w:cs="Arial"/>
+          <w:b/>
+          <w:bCs/>
+          <w:sz w:val="24"/>
+          <w:szCs w:val="24"/>
+        </w:rPr>
+        <w:t xml:space="preserve"> Decidiu H1 dado por esta em condição de H1</w:t>
+      </w:r>
+    </w:p>
+    <w:p>
+      <w:pPr>
+        <w:pStyle w:val="PargrafodaLista"/>
+        <w:rPr>
+          <w:rFonts w:ascii="Arial" w:hAnsi="Arial" w:cs="Arial"/>
+          <w:sz w:val="24"/>
+          <w:szCs w:val="24"/>
+        </w:rPr>
+      </w:pPr>
+    </w:p>
+    <w:p>
+      <w:pPr>
+        <w:pStyle w:val="PargrafodaLista"/>
+        <w:numPr>
+          <w:ilvl w:val="0"/>
+          <w:numId w:val="5"/>
+        </w:numPr>
+        <w:rPr>
+          <w:rFonts w:ascii="Arial" w:hAnsi="Arial" w:cs="Arial"/>
+          <w:sz w:val="24"/>
+          <w:szCs w:val="24"/>
+        </w:rPr>
+      </w:pPr>
+      <w:r>
+        <w:rPr>
+          <w:rFonts w:ascii="Arial" w:hAnsi="Arial" w:cs="Arial"/>
+          <w:sz w:val="24"/>
+          <w:szCs w:val="24"/>
+        </w:rPr>
+        <w:t>Trafego suspeito não detectado (Falso negativo)</w:t>
+      </w:r>
+    </w:p>
+    <w:p>
+      <w:pPr>
+        <w:pStyle w:val="PargrafodaLista"/>
+        <w:rPr>
+          <w:rFonts w:ascii="Arial" w:hAnsi="Arial" w:cs="Arial"/>
+          <w:sz w:val="24"/>
+          <w:szCs w:val="24"/>
+        </w:rPr>
+      </w:pPr>
+      <w:r>
+        <w:rPr>
+          <w:rFonts w:ascii="Arial" w:hAnsi="Arial" w:cs="Arial"/>
+          <w:sz w:val="24"/>
+          <w:szCs w:val="24"/>
+        </w:rPr>
+        <w:t xml:space="preserve">H0 | H1: </w:t>
+      </w:r>
+      <w:r>
+        <w:rPr>
+          <w:rFonts w:ascii="Arial" w:hAnsi="Arial" w:cs="Arial"/>
+          <w:sz w:val="24"/>
+          <w:szCs w:val="24"/>
+        </w:rPr>
+        <w:t xml:space="preserve">IDS fala que </w:t>
+      </w:r>
+      <w:r>
+        <w:rPr>
+          <w:rFonts w:ascii="Arial" w:hAnsi="Arial" w:cs="Arial"/>
+          <w:sz w:val="24"/>
+          <w:szCs w:val="24"/>
+        </w:rPr>
+        <w:t>estava sobre H0 porem estava em H1</w:t>
+      </w:r>
+    </w:p>
+    <w:p>
+      <w:pPr>
+        <w:pStyle w:val="PargrafodaLista"/>
+        <w:rPr>
+          <w:rFonts w:ascii="Arial" w:hAnsi="Arial" w:cs="Arial"/>
+          <w:sz w:val="24"/>
+          <w:szCs w:val="24"/>
+        </w:rPr>
+      </w:pPr>
+      <w:r>
+        <w:rPr>
+          <w:rFonts w:ascii="Arial" w:hAnsi="Arial" w:cs="Arial"/>
+          <w:sz w:val="24"/>
+          <w:szCs w:val="24"/>
+        </w:rPr>
+        <w:br/>
+      </w:r>
+    </w:p>
+    <w:p>
+      <w:pPr>
+        <w:pStyle w:val="PargrafodaLista"/>
+        <w:numPr>
+          <w:ilvl w:val="0"/>
+          <w:numId w:val="5"/>
+        </w:numPr>
+        <w:rPr>
+          <w:rFonts w:ascii="Arial" w:hAnsi="Arial" w:cs="Arial"/>
+          <w:sz w:val="24"/>
+          <w:szCs w:val="24"/>
+        </w:rPr>
+      </w:pPr>
+      <w:r>
+        <w:rPr>
+          <w:rFonts w:ascii="Arial" w:hAnsi="Arial" w:cs="Arial"/>
+          <w:sz w:val="24"/>
+          <w:szCs w:val="24"/>
+        </w:rPr>
+        <w:t>Trafego legitimo que o IDS analisa como sendo suspeito (falso positivo)</w:t>
+      </w:r>
+    </w:p>
+    <w:p>
+      <w:pPr>
+        <w:pStyle w:val="PargrafodaLista"/>
+        <w:rPr>
+          <w:rFonts w:ascii="Arial" w:hAnsi="Arial" w:cs="Arial"/>
+          <w:sz w:val="24"/>
+          <w:szCs w:val="24"/>
+        </w:rPr>
+      </w:pPr>
+      <w:r>
+        <w:rPr>
+          <w:rFonts w:ascii="Arial" w:hAnsi="Arial" w:cs="Arial"/>
+          <w:sz w:val="24"/>
+          <w:szCs w:val="24"/>
+        </w:rPr>
+        <w:t xml:space="preserve">H1| H0: </w:t>
+      </w:r>
+      <w:r>
+        <w:rPr>
+          <w:rFonts w:ascii="Arial" w:hAnsi="Arial" w:cs="Arial"/>
+          <w:sz w:val="24"/>
+          <w:szCs w:val="24"/>
+        </w:rPr>
+        <w:t>IDS fala que estava sobre H</w:t>
+      </w:r>
+      <w:r>
+        <w:rPr>
+          <w:rFonts w:ascii="Arial" w:hAnsi="Arial" w:cs="Arial"/>
+          <w:sz w:val="24"/>
+          <w:szCs w:val="24"/>
+        </w:rPr>
+        <w:t>1</w:t>
+      </w:r>
+      <w:r>
+        <w:rPr>
+          <w:rFonts w:ascii="Arial" w:hAnsi="Arial" w:cs="Arial"/>
+          <w:sz w:val="24"/>
+          <w:szCs w:val="24"/>
+        </w:rPr>
+        <w:t xml:space="preserve"> porem estava em H</w:t>
+      </w:r>
+      <w:r>
+        <w:rPr>
+          <w:rFonts w:ascii="Arial" w:hAnsi="Arial" w:cs="Arial"/>
+          <w:sz w:val="24"/>
+          <w:szCs w:val="24"/>
+        </w:rPr>
+        <w:t>0</w:t>
+      </w:r>
+      <w:r>
+        <w:rPr>
+          <w:rFonts w:ascii="Arial" w:hAnsi="Arial" w:cs="Arial"/>
+          <w:sz w:val="24"/>
+          <w:szCs w:val="24"/>
+        </w:rPr>
+        <w:t xml:space="preserve"> </w:t>
+      </w:r>
+    </w:p>
+    <w:p>
+      <w:pPr>
+        <w:pStyle w:val="PargrafodaLista"/>
+        <w:rPr>
+          <w:rFonts w:ascii="Arial" w:hAnsi="Arial" w:cs="Arial"/>
+          <w:sz w:val="24"/>
+          <w:szCs w:val="24"/>
+        </w:rPr>
+      </w:pPr>
+      <w:r>
+        <w:rPr>
+          <w:rFonts w:ascii="Arial" w:hAnsi="Arial" w:cs="Arial"/>
+          <w:sz w:val="24"/>
+          <w:szCs w:val="24"/>
+        </w:rPr>
+        <w:t xml:space="preserve">Problema de gerar falso positivo que gera uma falta de credibilidade no IDS, então após várias ocorrências a pessoa pode desligar o alarme ao invés de checar a causa do alarme como um alarme de carro que sempre pensamos que não </w:t>
+      </w:r>
+      <w:r>
+        <w:rPr>
+          <w:rFonts w:ascii="Arial" w:hAnsi="Arial" w:cs="Arial"/>
+          <w:sz w:val="24"/>
+          <w:szCs w:val="24"/>
+        </w:rPr>
+        <w:t>é</w:t>
+      </w:r>
+      <w:r>
+        <w:rPr>
+          <w:rFonts w:ascii="Arial" w:hAnsi="Arial" w:cs="Arial"/>
+          <w:sz w:val="24"/>
+          <w:szCs w:val="24"/>
+        </w:rPr>
+        <w:t xml:space="preserve"> nada quando corre</w:t>
+      </w:r>
+    </w:p>
+    <w:p>
+      <w:pPr>
+        <w:pStyle w:val="PargrafodaLista"/>
+        <w:rPr>
+          <w:rFonts w:ascii="Arial" w:hAnsi="Arial" w:cs="Arial"/>
+          <w:sz w:val="24"/>
+          <w:szCs w:val="24"/>
+        </w:rPr>
+      </w:pPr>
+    </w:p>
+    <w:p>
+      <w:pPr>
+        <w:pStyle w:val="PargrafodaLista"/>
+        <w:numPr>
+          <w:ilvl w:val="0"/>
+          <w:numId w:val="5"/>
+        </w:numPr>
+        <w:rPr>
+          <w:rFonts w:ascii="Arial" w:hAnsi="Arial" w:cs="Arial"/>
+          <w:b/>
+          <w:bCs/>
+          <w:sz w:val="24"/>
+          <w:szCs w:val="24"/>
+        </w:rPr>
+      </w:pPr>
+      <w:r>
+        <w:rPr>
+          <w:rFonts w:ascii="Arial" w:hAnsi="Arial" w:cs="Arial"/>
+          <w:b/>
+          <w:bCs/>
+          <w:sz w:val="24"/>
+          <w:szCs w:val="24"/>
+        </w:rPr>
+        <w:t>Trafego legitimo que o ID analisa como sendo normal (comportamento normal)</w:t>
+      </w:r>
+    </w:p>
+    <w:p>
+      <w:pPr>
+        <w:pStyle w:val="PargrafodaLista"/>
+        <w:rPr>
+          <w:rFonts w:ascii="Arial" w:hAnsi="Arial" w:cs="Arial"/>
+          <w:b/>
+          <w:bCs/>
+          <w:sz w:val="24"/>
+          <w:szCs w:val="24"/>
+        </w:rPr>
+      </w:pPr>
+      <w:r>
+        <w:rPr>
+          <w:rFonts w:ascii="Arial" w:hAnsi="Arial" w:cs="Arial"/>
+          <w:b/>
+          <w:bCs/>
+          <w:sz w:val="24"/>
+          <w:szCs w:val="24"/>
+        </w:rPr>
+        <w:t>H0 | H</w:t>
+      </w:r>
+      <w:r>
+        <w:rPr>
+          <w:rFonts w:ascii="Arial" w:hAnsi="Arial" w:cs="Arial"/>
+          <w:b/>
+          <w:bCs/>
+          <w:sz w:val="24"/>
+          <w:szCs w:val="24"/>
+        </w:rPr>
+        <w:t>0:</w:t>
+      </w:r>
+      <w:r>
+        <w:rPr>
+          <w:rFonts w:ascii="Arial" w:hAnsi="Arial" w:cs="Arial"/>
+          <w:b/>
+          <w:bCs/>
+          <w:sz w:val="24"/>
+          <w:szCs w:val="24"/>
+        </w:rPr>
+        <w:t xml:space="preserve"> Estando em H0 toma a decisão H0</w:t>
+      </w:r>
+    </w:p>
+    <w:p>
+      <w:pPr>
+        <w:rPr>
+          <w:rFonts w:ascii="Arial" w:hAnsi="Arial" w:cs="Arial"/>
+          <w:sz w:val="24"/>
+          <w:szCs w:val="24"/>
+        </w:rPr>
+      </w:pPr>
+      <w:r>
+        <w:rPr>
+          <w:rFonts w:ascii="Arial" w:hAnsi="Arial" w:cs="Arial"/>
+          <w:sz w:val="24"/>
+          <w:szCs w:val="24"/>
+        </w:rPr>
+        <w:t xml:space="preserve">Com duas formas acima já da pra saber se a IDS </w:t>
+      </w:r>
+      <w:r>
+        <w:rPr>
+          <w:rFonts w:ascii="Arial" w:hAnsi="Arial" w:cs="Arial"/>
+          <w:sz w:val="24"/>
+          <w:szCs w:val="24"/>
+        </w:rPr>
+        <w:t>é</w:t>
+      </w:r>
+      <w:r>
+        <w:rPr>
+          <w:rFonts w:ascii="Arial" w:hAnsi="Arial" w:cs="Arial"/>
+          <w:sz w:val="24"/>
+          <w:szCs w:val="24"/>
+        </w:rPr>
+        <w:t xml:space="preserve"> boa o mais usado </w:t>
+      </w:r>
+      <w:r>
+        <w:rPr>
+          <w:rFonts w:ascii="Arial" w:hAnsi="Arial" w:cs="Arial"/>
+          <w:sz w:val="24"/>
+          <w:szCs w:val="24"/>
+        </w:rPr>
+        <w:t>é</w:t>
+      </w:r>
+      <w:r>
+        <w:rPr>
+          <w:rFonts w:ascii="Arial" w:hAnsi="Arial" w:cs="Arial"/>
+          <w:sz w:val="24"/>
+          <w:szCs w:val="24"/>
+        </w:rPr>
+        <w:t xml:space="preserve"> a primeira quanto trafego suspeito ele </w:t>
+      </w:r>
+      <w:r>
+        <w:rPr>
+          <w:rFonts w:ascii="Arial" w:hAnsi="Arial" w:cs="Arial"/>
+          <w:sz w:val="24"/>
+          <w:szCs w:val="24"/>
+        </w:rPr>
+        <w:t>detecta</w:t>
+      </w:r>
+      <w:r>
+        <w:rPr>
+          <w:rFonts w:ascii="Arial" w:hAnsi="Arial" w:cs="Arial"/>
+          <w:sz w:val="24"/>
+          <w:szCs w:val="24"/>
+        </w:rPr>
+        <w:t xml:space="preserve"> (</w:t>
+      </w:r>
+      <w:r>
+        <w:rPr>
+          <w:rFonts w:ascii="Arial" w:hAnsi="Arial" w:cs="Arial"/>
+          <w:sz w:val="24"/>
+          <w:szCs w:val="24"/>
+        </w:rPr>
+        <w:t xml:space="preserve">probabilidade de </w:t>
+      </w:r>
+      <w:r>
+        <w:rPr>
+          <w:rFonts w:ascii="Arial" w:hAnsi="Arial" w:cs="Arial"/>
+          <w:sz w:val="24"/>
+          <w:szCs w:val="24"/>
+        </w:rPr>
+        <w:t xml:space="preserve">detecção) </w:t>
+      </w:r>
+      <w:r>
+        <w:rPr>
+          <w:rFonts w:ascii="Arial" w:hAnsi="Arial" w:cs="Arial"/>
+          <w:sz w:val="24"/>
+          <w:szCs w:val="24"/>
+        </w:rPr>
+        <w:t>e</w:t>
+      </w:r>
+      <w:r>
+        <w:rPr>
+          <w:rFonts w:ascii="Arial" w:hAnsi="Arial" w:cs="Arial"/>
+          <w:sz w:val="24"/>
+          <w:szCs w:val="24"/>
+        </w:rPr>
+        <w:t xml:space="preserve"> a terceira quanto ele </w:t>
+      </w:r>
+      <w:r>
+        <w:rPr>
+          <w:rFonts w:ascii="Arial" w:hAnsi="Arial" w:cs="Arial"/>
+          <w:sz w:val="24"/>
+          <w:szCs w:val="24"/>
+        </w:rPr>
+        <w:t>é</w:t>
+      </w:r>
+      <w:r>
+        <w:rPr>
+          <w:rFonts w:ascii="Arial" w:hAnsi="Arial" w:cs="Arial"/>
+          <w:sz w:val="24"/>
+          <w:szCs w:val="24"/>
+        </w:rPr>
+        <w:t xml:space="preserve"> bom em perceber trafego legitimo sem que soa o alarme de ataque</w:t>
+      </w:r>
+      <w:r>
+        <w:rPr>
+          <w:rFonts w:ascii="Arial" w:hAnsi="Arial" w:cs="Arial"/>
+          <w:sz w:val="24"/>
+          <w:szCs w:val="24"/>
+        </w:rPr>
+        <w:t xml:space="preserve"> </w:t>
+      </w:r>
+      <w:r>
+        <w:rPr>
+          <w:rFonts w:ascii="Arial" w:hAnsi="Arial" w:cs="Arial"/>
+          <w:sz w:val="24"/>
+          <w:szCs w:val="24"/>
+        </w:rPr>
+        <w:t>(probabilidade</w:t>
+      </w:r>
+      <w:r>
+        <w:rPr>
+          <w:rFonts w:ascii="Arial" w:hAnsi="Arial" w:cs="Arial"/>
+          <w:sz w:val="24"/>
+          <w:szCs w:val="24"/>
+        </w:rPr>
+        <w:t xml:space="preserve"> de falso alarme)</w:t>
+      </w:r>
+    </w:p>
+    <w:p>
+      <w:pPr>
+        <w:rPr>
+          <w:rFonts w:ascii="Arial" w:hAnsi="Arial" w:cs="Arial"/>
+          <w:sz w:val="24"/>
+          <w:szCs w:val="24"/>
+        </w:rPr>
+      </w:pPr>
+    </w:p>
+    <w:p>
+      <w:pPr>
+        <w:rPr>
+          <w:rFonts w:ascii="Arial" w:hAnsi="Arial" w:cs="Arial"/>
+          <w:sz w:val="24"/>
+          <w:szCs w:val="24"/>
+        </w:rPr>
+      </w:pPr>
+    </w:p>
+    <w:p>
+      <w:pPr>
+        <w:rPr>
+          <w:rFonts w:ascii="Arial" w:hAnsi="Arial" w:cs="Arial"/>
+          <w:sz w:val="24"/>
+          <w:szCs w:val="24"/>
+        </w:rPr>
+      </w:pPr>
+    </w:p>
+    <w:p>
+      <w:pPr>
+        <w:rPr>
+          <w:rFonts w:ascii="Arial" w:hAnsi="Arial" w:cs="Arial"/>
+          <w:sz w:val="24"/>
+          <w:szCs w:val="24"/>
+        </w:rPr>
+      </w:pPr>
+    </w:p>
+    <w:p>
+      <w:pPr>
+        <w:rPr>
+          <w:rFonts w:ascii="Arial" w:hAnsi="Arial" w:cs="Arial"/>
+          <w:sz w:val="24"/>
+          <w:szCs w:val="24"/>
+        </w:rPr>
+      </w:pPr>
+    </w:p>
+    <w:p>
+      <w:pPr>
+        <w:rPr>
+          <w:rFonts w:ascii="Arial" w:hAnsi="Arial" w:cs="Arial"/>
+          <w:sz w:val="24"/>
+          <w:szCs w:val="24"/>
+        </w:rPr>
+      </w:pPr>
+    </w:p>
+    <w:p>
+      <w:pPr>
+        <w:rPr>
+          <w:rFonts w:ascii="Arial" w:hAnsi="Arial" w:cs="Arial"/>
+          <w:sz w:val="24"/>
+          <w:szCs w:val="24"/>
+        </w:rPr>
+      </w:pPr>
+    </w:p>
+    <w:p>
+      <w:pPr>
+        <w:rPr>
+          <w:rFonts w:ascii="Arial" w:hAnsi="Arial" w:cs="Arial"/>
+          <w:sz w:val="24"/>
+          <w:szCs w:val="24"/>
+        </w:rPr>
+      </w:pPr>
+    </w:p>
+    <w:p>
+      <w:pPr>
+        <w:rPr>
+          <w:rFonts w:ascii="Arial" w:hAnsi="Arial" w:cs="Arial"/>
+          <w:sz w:val="24"/>
+          <w:szCs w:val="24"/>
+        </w:rPr>
+      </w:pPr>
+    </w:p>
+    <w:p>
+      <w:pPr>
+        <w:rPr>
+          <w:rFonts w:ascii="Arial" w:hAnsi="Arial" w:cs="Arial"/>
+          <w:sz w:val="24"/>
+          <w:szCs w:val="24"/>
+        </w:rPr>
+      </w:pPr>
+    </w:p>
+    <w:p>
+      <w:pPr>
+        <w:rPr>
+          <w:rFonts w:ascii="Arial" w:hAnsi="Arial" w:cs="Arial"/>
+          <w:sz w:val="24"/>
+          <w:szCs w:val="24"/>
+        </w:rPr>
+      </w:pPr>
+    </w:p>
+    <w:p>
+      <w:pPr>
+        <w:rPr>
+          <w:rFonts w:ascii="Arial" w:hAnsi="Arial" w:cs="Arial"/>
+          <w:sz w:val="24"/>
+          <w:szCs w:val="24"/>
+        </w:rPr>
+      </w:pPr>
+    </w:p>
+    <w:p>
+      <w:pPr>
+        <w:rPr>
+          <w:noProof/>
+        </w:rPr>
+      </w:pPr>
+      <w:r>
+        <w:rPr>
+          <w:rFonts w:ascii="Arial" w:hAnsi="Arial" w:cs="Arial"/>
+          <w:sz w:val="24"/>
+          <w:szCs w:val="24"/>
+        </w:rPr>
+        <w:lastRenderedPageBreak/>
+        <w:t>Gráfico</w:t>
+      </w:r>
+      <w:r>
+        <w:rPr>
+          <w:rFonts w:ascii="Arial" w:hAnsi="Arial" w:cs="Arial"/>
+          <w:sz w:val="24"/>
+          <w:szCs w:val="24"/>
+        </w:rPr>
+        <w:t xml:space="preserve"> </w:t>
+      </w:r>
+      <w:r>
+        <w:rPr>
+          <w:rFonts w:ascii="Arial" w:hAnsi="Arial" w:cs="Arial"/>
+          <w:sz w:val="24"/>
+          <w:szCs w:val="24"/>
+        </w:rPr>
+        <w:t>de acesso de um usuário/IP:</w:t>
+      </w:r>
+      <w:r>
+        <w:rPr>
+          <w:noProof/>
+        </w:rPr>
+        <w:t xml:space="preserve"> </w:t>
+      </w:r>
+      <w:r>
+        <w:rPr>
+          <w:noProof/>
+        </w:rPr>
+        <w:drawing>
+          <wp:inline distT="0" distB="0" distL="0" distR="0" wp14:anchorId="21B52A1F" wp14:editId="142AEB5B">
+            <wp:extent cx="4682787" cy="2305050"/>
+            <wp:effectExtent l="0" t="0" r="3810" b="0"/>
+            <wp:docPr id="3" name="Imagem 3"/>
+            <wp:cNvGraphicFramePr>
+              <a:graphicFrameLocks xmlns:a="http://schemas.openxmlformats.org/drawingml/2006/main" noChangeAspect="1"/>
+            </wp:cNvGraphicFramePr>
+            <a:graphic xmlns:a="http://schemas.openxmlformats.org/drawingml/2006/main">
+              <a:graphicData uri="http://schemas.openxmlformats.org/drawingml/2006/picture">
+                <pic:pic xmlns:pic="http://schemas.openxmlformats.org/drawingml/2006/picture">
+                  <pic:nvPicPr>
+                    <pic:cNvPr id="1" name=""/>
+                    <pic:cNvPicPr/>
+                  </pic:nvPicPr>
+                  <pic:blipFill>
+                    <a:blip r:embed="rId7"/>
+                    <a:stretch>
+                      <a:fillRect/>
+                    </a:stretch>
+                  </pic:blipFill>
+                  <pic:spPr>
+                    <a:xfrm>
+                      <a:off x="0" y="0"/>
+                      <a:ext cx="4717566" cy="2322170"/>
+                    </a:xfrm>
+                    <a:prstGeom prst="rect">
+                      <a:avLst/>
+                    </a:prstGeom>
+                  </pic:spPr>
+                </pic:pic>
+              </a:graphicData>
+            </a:graphic>
+          </wp:inline>
+        </w:drawing>
+      </w:r>
+    </w:p>
+    <w:p>
+      <w:pPr>
+        <w:rPr>
+          <w:rFonts w:ascii="Arial" w:hAnsi="Arial" w:cs="Arial"/>
+          <w:noProof/>
+          <w:sz w:val="24"/>
+          <w:szCs w:val="24"/>
+        </w:rPr>
+      </w:pPr>
+      <w:r>
+        <w:rPr>
+          <w:rFonts w:ascii="Arial" w:hAnsi="Arial" w:cs="Arial"/>
+          <w:noProof/>
+          <w:sz w:val="24"/>
+          <w:szCs w:val="24"/>
+        </w:rPr>
+        <w:t xml:space="preserve">No caso eteve uma diferenca muito grande acesso em um horario especifico </w:t>
+      </w:r>
+    </w:p>
+    <w:p>
+      <w:pPr>
+        <w:rPr>
+          <w:rFonts w:ascii="Arial" w:hAnsi="Arial" w:cs="Arial"/>
+          <w:sz w:val="24"/>
+          <w:szCs w:val="24"/>
+        </w:rPr>
+      </w:pPr>
+      <w:r>
+        <w:rPr>
+          <w:rFonts w:ascii="Arial" w:hAnsi="Arial" w:cs="Arial"/>
+          <w:noProof/>
+          <w:sz w:val="24"/>
+          <w:szCs w:val="24"/>
+        </w:rPr>
+        <w:t xml:space="preserve">Mas isso pode não ser um ataque pode ser so um usuario trabalhando correndo em horario de almoco , nesse caso mostra como pode ser ruim deixa o proprio IDS toma a decisao após um alarme , imagina que for so isso de um usuario tentando adiantar algo na hora do almoco e seu computador </w:t>
+      </w:r>
+      <w:r>
+        <w:rPr>
+          <w:rFonts w:ascii="Arial" w:hAnsi="Arial" w:cs="Arial"/>
+          <w:sz w:val="24"/>
+          <w:szCs w:val="24"/>
+        </w:rPr>
+        <w:t>é</w:t>
+      </w:r>
+      <w:r>
+        <w:rPr>
+          <w:rFonts w:ascii="Arial" w:hAnsi="Arial" w:cs="Arial"/>
+          <w:noProof/>
+          <w:sz w:val="24"/>
+          <w:szCs w:val="24"/>
+        </w:rPr>
+        <w:t xml:space="preserve"> bloqueado/ deslidado</w:t>
+      </w:r>
+      <w:r>
+        <w:rPr>
+          <w:rFonts w:ascii="Arial" w:hAnsi="Arial" w:cs="Arial"/>
+          <w:noProof/>
+          <w:sz w:val="24"/>
+          <w:szCs w:val="24"/>
+        </w:rPr>
+        <w:t xml:space="preserve">, por isso </w:t>
+      </w:r>
+      <w:r>
+        <w:rPr>
+          <w:rFonts w:ascii="Arial" w:hAnsi="Arial" w:cs="Arial"/>
+          <w:sz w:val="24"/>
+          <w:szCs w:val="24"/>
+        </w:rPr>
+        <w:t>é</w:t>
+      </w:r>
+      <w:r>
+        <w:rPr>
+          <w:rFonts w:ascii="Arial" w:hAnsi="Arial" w:cs="Arial"/>
+          <w:sz w:val="24"/>
+          <w:szCs w:val="24"/>
+        </w:rPr>
+        <w:t xml:space="preserve"> bom deixa a IDS por muito tempo apenas com o alarme após muito tempo e confiança que deixa ele aplicar decisões em cima dos alarmes gerados </w:t>
+      </w:r>
+    </w:p>
+    <w:p>
+      <w:pPr>
+        <w:rPr>
+          <w:rFonts w:ascii="Arial" w:hAnsi="Arial" w:cs="Arial"/>
+          <w:sz w:val="24"/>
+          <w:szCs w:val="24"/>
+        </w:rPr>
+      </w:pPr>
+    </w:p>
+    <w:p>
+      <w:pPr>
+        <w:rPr>
+          <w:rFonts w:ascii="Arial" w:hAnsi="Arial" w:cs="Arial"/>
+          <w:sz w:val="24"/>
+          <w:szCs w:val="24"/>
+        </w:rPr>
+      </w:pPr>
+    </w:p>
+    <w:p>
+      <w:pPr>
+        <w:rPr>
+          <w:rFonts w:ascii="Arial" w:hAnsi="Arial" w:cs="Arial"/>
+          <w:sz w:val="24"/>
+          <w:szCs w:val="24"/>
+        </w:rPr>
+      </w:pPr>
+    </w:p>
+    <w:p>
+      <w:pPr>
+        <w:rPr>
+          <w:rFonts w:ascii="Arial" w:hAnsi="Arial" w:cs="Arial"/>
+          <w:sz w:val="24"/>
+          <w:szCs w:val="24"/>
+        </w:rPr>
+      </w:pPr>
+    </w:p>
+    <w:p>
+      <w:pPr>
+        <w:rPr>
+          <w:rFonts w:ascii="Arial" w:hAnsi="Arial" w:cs="Arial"/>
+          <w:sz w:val="24"/>
+          <w:szCs w:val="24"/>
+        </w:rPr>
+      </w:pPr>
+    </w:p>
+    <w:p>
+      <w:pPr>
+        <w:rPr>
+          <w:rFonts w:ascii="Arial" w:hAnsi="Arial" w:cs="Arial"/>
+          <w:sz w:val="24"/>
+          <w:szCs w:val="24"/>
+        </w:rPr>
+      </w:pPr>
+    </w:p>
+    <w:p>
+      <w:pPr>
+        <w:rPr>
+          <w:rFonts w:ascii="Arial" w:hAnsi="Arial" w:cs="Arial"/>
+          <w:sz w:val="24"/>
+          <w:szCs w:val="24"/>
+        </w:rPr>
+      </w:pPr>
+    </w:p>
+    <w:p>
+      <w:pPr>
+        <w:rPr>
+          <w:rFonts w:ascii="Arial" w:hAnsi="Arial" w:cs="Arial"/>
+          <w:sz w:val="24"/>
+          <w:szCs w:val="24"/>
+        </w:rPr>
+      </w:pPr>
+    </w:p>
+    <w:p>
+      <w:pPr>
+        <w:rPr>
+          <w:rFonts w:ascii="Arial" w:hAnsi="Arial" w:cs="Arial"/>
+          <w:sz w:val="24"/>
+          <w:szCs w:val="24"/>
+        </w:rPr>
+      </w:pPr>
+    </w:p>
+    <w:p>
+      <w:pPr>
+        <w:rPr>
+          <w:rFonts w:ascii="Arial" w:hAnsi="Arial" w:cs="Arial"/>
+          <w:sz w:val="24"/>
+          <w:szCs w:val="24"/>
+        </w:rPr>
+      </w:pPr>
+    </w:p>
+    <w:p>
+      <w:pPr>
+        <w:rPr>
+          <w:rFonts w:ascii="Arial" w:hAnsi="Arial" w:cs="Arial"/>
+          <w:sz w:val="24"/>
+          <w:szCs w:val="24"/>
+        </w:rPr>
+      </w:pPr>
+    </w:p>
+    <w:p>
+      <w:pPr>
+        <w:rPr>
+          <w:rFonts w:ascii="Arial" w:hAnsi="Arial" w:cs="Arial"/>
+          <w:sz w:val="24"/>
+          <w:szCs w:val="24"/>
+        </w:rPr>
+      </w:pPr>
+    </w:p>
+    <w:p>
+      <w:pPr>
+        <w:rPr>
+          <w:rFonts w:ascii="Arial" w:hAnsi="Arial" w:cs="Arial"/>
+          <w:sz w:val="24"/>
+          <w:szCs w:val="24"/>
+        </w:rPr>
+      </w:pPr>
+    </w:p>
+    <w:p>
+      <w:pPr>
+        <w:rPr>
+          <w:rFonts w:ascii="Arial" w:hAnsi="Arial" w:cs="Arial"/>
+          <w:sz w:val="24"/>
+          <w:szCs w:val="24"/>
+        </w:rPr>
+      </w:pPr>
+    </w:p>
+    <w:p>
+      <w:pPr>
+        <w:rPr>
+          <w:rFonts w:ascii="Arial" w:hAnsi="Arial" w:cs="Arial"/>
+          <w:sz w:val="24"/>
+          <w:szCs w:val="24"/>
+        </w:rPr>
+      </w:pPr>
+    </w:p>
+    <w:p>
+      <w:pPr>
+        <w:rPr>
+          <w:rFonts w:ascii="Arial" w:hAnsi="Arial" w:cs="Arial"/>
+          <w:sz w:val="24"/>
+          <w:szCs w:val="24"/>
+        </w:rPr>
+      </w:pPr>
+    </w:p>
+    <w:p>
+      <w:pPr>
+        <w:rPr>
+          <w:rFonts w:ascii="Arial" w:hAnsi="Arial" w:cs="Arial"/>
+          <w:sz w:val="24"/>
+          <w:szCs w:val="24"/>
+          <w:u w:val="single"/>
+        </w:rPr>
+      </w:pPr>
+      <w:r>
+        <w:rPr>
+          <w:rFonts w:ascii="Arial" w:hAnsi="Arial" w:cs="Arial"/>
+          <w:sz w:val="24"/>
+          <w:szCs w:val="24"/>
+          <w:u w:val="single"/>
+        </w:rPr>
+        <w:lastRenderedPageBreak/>
+        <w:t xml:space="preserve">2 </w:t>
+      </w:r>
+      <w:r>
+        <w:rPr>
+          <w:rFonts w:ascii="Arial" w:hAnsi="Arial" w:cs="Arial"/>
+          <w:sz w:val="24"/>
+          <w:szCs w:val="24"/>
+          <w:u w:val="single"/>
+        </w:rPr>
+        <w:t>estatísticas</w:t>
+      </w:r>
+      <w:r>
+        <w:rPr>
+          <w:rFonts w:ascii="Arial" w:hAnsi="Arial" w:cs="Arial"/>
+          <w:sz w:val="24"/>
+          <w:szCs w:val="24"/>
+          <w:u w:val="single"/>
+        </w:rPr>
+        <w:t xml:space="preserve"> </w:t>
+      </w:r>
+      <w:r>
+        <w:rPr>
+          <w:rFonts w:ascii="Arial" w:hAnsi="Arial" w:cs="Arial"/>
+          <w:sz w:val="24"/>
+          <w:szCs w:val="24"/>
+          <w:u w:val="single"/>
+        </w:rPr>
+        <w:t>guardado</w:t>
+      </w:r>
+      <w:r>
+        <w:rPr>
+          <w:rFonts w:ascii="Arial" w:hAnsi="Arial" w:cs="Arial"/>
+          <w:sz w:val="24"/>
+          <w:szCs w:val="24"/>
+          <w:u w:val="single"/>
+        </w:rPr>
+        <w:t xml:space="preserve"> no banco de dados </w:t>
+      </w:r>
+    </w:p>
+    <w:p>
+      <w:pPr>
+        <w:rPr>
+          <w:rFonts w:ascii="Arial" w:hAnsi="Arial" w:cs="Arial"/>
+          <w:sz w:val="24"/>
+          <w:szCs w:val="24"/>
+        </w:rPr>
+      </w:pPr>
+      <w:r>
+        <w:rPr>
+          <w:rFonts w:ascii="Arial" w:hAnsi="Arial" w:cs="Arial"/>
+          <w:sz w:val="24"/>
+          <w:szCs w:val="24"/>
+        </w:rPr>
+        <w:t>f(H0): Quando não está sobre ataque (media 30 acessos)</w:t>
+      </w:r>
+    </w:p>
+    <w:p>
+      <w:pPr>
+        <w:rPr>
+          <w:rFonts w:ascii="Arial" w:hAnsi="Arial" w:cs="Arial"/>
+          <w:sz w:val="24"/>
+          <w:szCs w:val="24"/>
+        </w:rPr>
+      </w:pPr>
+      <w:r>
+        <w:rPr>
+          <w:rFonts w:ascii="Arial" w:hAnsi="Arial" w:cs="Arial"/>
+          <w:sz w:val="24"/>
+          <w:szCs w:val="24"/>
+        </w:rPr>
+        <w:t>f(H</w:t>
+      </w:r>
+      <w:r>
+        <w:rPr>
+          <w:rFonts w:ascii="Arial" w:hAnsi="Arial" w:cs="Arial"/>
+          <w:sz w:val="24"/>
+          <w:szCs w:val="24"/>
+        </w:rPr>
+        <w:t>1</w:t>
+      </w:r>
+      <w:r>
+        <w:rPr>
+          <w:rFonts w:ascii="Arial" w:hAnsi="Arial" w:cs="Arial"/>
+          <w:sz w:val="24"/>
+          <w:szCs w:val="24"/>
+        </w:rPr>
+        <w:t xml:space="preserve">): Quando </w:t>
+      </w:r>
+      <w:r>
+        <w:rPr>
+          <w:rFonts w:ascii="Arial" w:hAnsi="Arial" w:cs="Arial"/>
+          <w:sz w:val="24"/>
+          <w:szCs w:val="24"/>
+        </w:rPr>
+        <w:t>está</w:t>
+      </w:r>
+      <w:r>
+        <w:rPr>
+          <w:rFonts w:ascii="Arial" w:hAnsi="Arial" w:cs="Arial"/>
+          <w:sz w:val="24"/>
+          <w:szCs w:val="24"/>
+        </w:rPr>
+        <w:t xml:space="preserve"> sobre ataque </w:t>
+      </w:r>
+      <w:r>
+        <w:rPr>
+          <w:rFonts w:ascii="Arial" w:hAnsi="Arial" w:cs="Arial"/>
+          <w:sz w:val="24"/>
+          <w:szCs w:val="24"/>
+        </w:rPr>
+        <w:t>(media 50 acesos)</w:t>
+      </w:r>
+    </w:p>
+    <w:p>
+      <w:pPr>
+        <w:rPr>
+          <w:rFonts w:ascii="Arial" w:hAnsi="Arial" w:cs="Arial"/>
+          <w:sz w:val="24"/>
+          <w:szCs w:val="24"/>
+        </w:rPr>
+      </w:pPr>
+      <w:r>
+        <w:rPr>
+          <w:rFonts w:ascii="Arial" w:hAnsi="Arial" w:cs="Arial"/>
+          <w:sz w:val="24"/>
+          <w:szCs w:val="24"/>
+        </w:rPr>
+        <w:t>vendo isso toma um linear de decisão para os IDS (linha vertical) (media 45 acessos):</w:t>
+      </w:r>
+    </w:p>
+    <w:p>
+      <w:pPr>
+        <w:rPr>
+          <w:rFonts w:ascii="Arial" w:hAnsi="Arial" w:cs="Arial"/>
+          <w:sz w:val="24"/>
+          <w:szCs w:val="24"/>
+        </w:rPr>
+      </w:pPr>
+      <w:r>
+        <w:rPr>
+          <w:noProof/>
+        </w:rPr>
+        <w:drawing>
+          <wp:inline distT="0" distB="0" distL="0" distR="0" wp14:anchorId="71556669" wp14:editId="04556881">
+            <wp:extent cx="5400040" cy="3023235"/>
+            <wp:effectExtent l="0" t="0" r="0" b="5715"/>
+            <wp:docPr id="5" name="Imagem 5"/>
+            <wp:cNvGraphicFramePr>
+              <a:graphicFrameLocks xmlns:a="http://schemas.openxmlformats.org/drawingml/2006/main" noChangeAspect="1"/>
+            </wp:cNvGraphicFramePr>
+            <a:graphic xmlns:a="http://schemas.openxmlformats.org/drawingml/2006/main">
+              <a:graphicData uri="http://schemas.openxmlformats.org/drawingml/2006/picture">
+                <pic:pic xmlns:pic="http://schemas.openxmlformats.org/drawingml/2006/picture">
+                  <pic:nvPicPr>
+                    <pic:cNvPr id="1" name=""/>
+                    <pic:cNvPicPr/>
+                  </pic:nvPicPr>
+                  <pic:blipFill>
+                    <a:blip r:embed="rId8"/>
+                    <a:stretch>
+                      <a:fillRect/>
+                    </a:stretch>
+                  </pic:blipFill>
+                  <pic:spPr>
+                    <a:xfrm>
+                      <a:off x="0" y="0"/>
+                      <a:ext cx="5400040" cy="3023235"/>
+                    </a:xfrm>
+                    <a:prstGeom prst="rect">
+                      <a:avLst/>
+                    </a:prstGeom>
+                  </pic:spPr>
+                </pic:pic>
+              </a:graphicData>
+            </a:graphic>
+          </wp:inline>
+        </w:drawing>
+      </w:r>
+    </w:p>
+    <w:p>
+      <w:pPr>
+        <w:rPr>
+          <w:noProof/>
+        </w:rPr>
+      </w:pPr>
+      <w:r>
+        <w:rPr>
+          <w:rFonts w:ascii="Arial" w:hAnsi="Arial" w:cs="Arial"/>
+          <w:sz w:val="24"/>
+          <w:szCs w:val="24"/>
+        </w:rPr>
+        <w:t xml:space="preserve">Como pode ser visto </w:t>
+      </w:r>
+      <w:r>
+        <w:rPr>
+          <w:rFonts w:ascii="Arial" w:hAnsi="Arial" w:cs="Arial"/>
+          <w:sz w:val="24"/>
+          <w:szCs w:val="24"/>
+        </w:rPr>
+        <w:t xml:space="preserve">abaixo </w:t>
+      </w:r>
+      <w:r>
+        <w:rPr>
+          <w:rFonts w:ascii="Arial" w:hAnsi="Arial" w:cs="Arial"/>
+          <w:sz w:val="24"/>
+          <w:szCs w:val="24"/>
+        </w:rPr>
+        <w:t xml:space="preserve">a mudança na linear de decisão ira variar tanto  probabilidade de detecção quanto a de falso alarme , quanto mais área de (H1|H1) mais falso alarme será gerado </w:t>
+      </w:r>
+      <w:r>
+        <w:rPr>
+          <w:rFonts w:ascii="Arial" w:hAnsi="Arial" w:cs="Arial"/>
+          <w:sz w:val="24"/>
+          <w:szCs w:val="24"/>
+        </w:rPr>
+        <w:t xml:space="preserve">(H1|H0) </w:t>
+      </w:r>
+      <w:r>
+        <w:rPr>
+          <w:rFonts w:ascii="Arial" w:hAnsi="Arial" w:cs="Arial"/>
+          <w:sz w:val="24"/>
+          <w:szCs w:val="24"/>
+        </w:rPr>
+        <w:t xml:space="preserve"> , porem quanto menos (H1|H0) menos detecção de ataque real (H1|H1):</w:t>
+      </w:r>
+      <w:r>
+        <w:rPr>
+          <w:noProof/>
+        </w:rPr>
+        <w:t xml:space="preserve"> </w:t>
+      </w:r>
+      <w:r>
+        <w:rPr>
+          <w:noProof/>
+        </w:rPr>
+        <w:drawing>
+          <wp:inline distT="0" distB="0" distL="0" distR="0" wp14:anchorId="277EB072" wp14:editId="0C0897E2">
+            <wp:extent cx="5400040" cy="2957830"/>
+            <wp:effectExtent l="0" t="0" r="0" b="0"/>
+            <wp:docPr id="6" name="Imagem 6"/>
+            <wp:cNvGraphicFramePr>
+              <a:graphicFrameLocks xmlns:a="http://schemas.openxmlformats.org/drawingml/2006/main" noChangeAspect="1"/>
+            </wp:cNvGraphicFramePr>
+            <a:graphic xmlns:a="http://schemas.openxmlformats.org/drawingml/2006/main">
+              <a:graphicData uri="http://schemas.openxmlformats.org/drawingml/2006/picture">
+                <pic:pic xmlns:pic="http://schemas.openxmlformats.org/drawingml/2006/picture">
+                  <pic:nvPicPr>
+                    <pic:cNvPr id="1" name=""/>
+                    <pic:cNvPicPr/>
+                  </pic:nvPicPr>
+                  <pic:blipFill>
+                    <a:blip r:embed="rId9"/>
+                    <a:stretch>
+                      <a:fillRect/>
+                    </a:stretch>
+                  </pic:blipFill>
+                  <pic:spPr>
+                    <a:xfrm>
+                      <a:off x="0" y="0"/>
+                      <a:ext cx="5400040" cy="2957830"/>
+                    </a:xfrm>
+                    <a:prstGeom prst="rect">
+                      <a:avLst/>
+                    </a:prstGeom>
+                  </pic:spPr>
+                </pic:pic>
+              </a:graphicData>
+            </a:graphic>
+          </wp:inline>
+        </w:drawing>
+      </w:r>
+    </w:p>
+    <w:p>
+      <w:pPr>
+        <w:rPr>
+          <w:rFonts w:ascii="Arial" w:hAnsi="Arial" w:cs="Arial"/>
+          <w:sz w:val="24"/>
+          <w:szCs w:val="24"/>
+        </w:rPr>
+      </w:pPr>
+      <w:r>
+        <w:rPr>
+          <w:rFonts w:ascii="Arial" w:hAnsi="Arial" w:cs="Arial"/>
+          <w:noProof/>
+          <w:sz w:val="24"/>
+          <w:szCs w:val="24"/>
+        </w:rPr>
+        <w:t>Não existe um ponto otimo podento ter o falso alarme como referencia dizendo por exemplo que aceita ate 15 % de falso alarme sem que o IDS perca a credibilidade</w:t>
+      </w:r>
+    </w:p>
+    <w:p>
+      <w:pPr>
+        <w:rPr>
+          <w:rFonts w:ascii="Arial" w:hAnsi="Arial" w:cs="Arial"/>
+          <w:sz w:val="24"/>
+          <w:szCs w:val="24"/>
+        </w:rPr>
+      </w:pPr>
+    </w:p>
+    <w:p>
+      <w:pPr>
+        <w:rPr>
+          <w:rFonts w:ascii="Arial" w:hAnsi="Arial" w:cs="Arial"/>
+          <w:sz w:val="24"/>
+          <w:szCs w:val="24"/>
+        </w:rPr>
+      </w:pPr>
+    </w:p>
+    <w:p>
+      <w:pPr>
+        <w:rPr>
+          <w:rFonts w:ascii="Arial" w:hAnsi="Arial" w:cs="Arial"/>
+          <w:sz w:val="24"/>
+          <w:szCs w:val="24"/>
+        </w:rPr>
+      </w:pPr>
+    </w:p>
+    <w:p>
+      <w:pPr>
+        <w:rPr>
+          <w:rFonts w:ascii="Arial" w:hAnsi="Arial" w:cs="Arial"/>
+          <w:sz w:val="24"/>
+          <w:szCs w:val="24"/>
+        </w:rPr>
+      </w:pPr>
+      <w:r>
+        <w:rPr>
+          <w:rFonts w:ascii="Arial" w:hAnsi="Arial" w:cs="Arial"/>
+          <w:sz w:val="24"/>
+          <w:szCs w:val="24"/>
+        </w:rPr>
+        <w:tab/>
+      </w:r>
+    </w:p>
+    <w:p>
+      <w:pPr>
+        <w:ind w:left="1416"/>
+        <w:rPr>
+          <w:rFonts w:ascii="Arial" w:hAnsi="Arial" w:cs="Arial"/>
+          <w:sz w:val="24"/>
+          <w:szCs w:val="24"/>
+        </w:rPr>
+      </w:pPr>
+    </w:p>
+    <w:p>
+      <w:pPr>
+        <w:rPr>
+          <w:rFonts w:ascii="Arial" w:hAnsi="Arial" w:cs="Arial"/>
+          <w:sz w:val="24"/>
+          <w:szCs w:val="24"/>
+        </w:rPr>
+      </w:pPr>
+    </w:p>
+    <w:p>
+      <w:pPr>
+        <w:rPr>
+          <w:rFonts w:ascii="Arial" w:hAnsi="Arial" w:cs="Arial"/>
+          <w:b/>
+          <w:bCs/>
+          <w:sz w:val="24"/>
+          <w:szCs w:val="24"/>
+        </w:rPr>
+      </w:pPr>
+    </w:p>
+    <w:p>
+      <w:pPr>
+        <w:rPr>
+          <w:rFonts w:ascii="Arial" w:hAnsi="Arial" w:cs="Arial"/>
+          <w:b/>
+          <w:bCs/>
+          <w:sz w:val="24"/>
+          <w:szCs w:val="24"/>
+        </w:rPr>
+      </w:pPr>
+    </w:p>
+    <w:p>
+      <w:pPr>
         <w:rPr>
           <w:rFonts w:ascii="Arial" w:hAnsi="Arial" w:cs="Arial"/>
           <w:sz w:val="28"/>
@@ -1710,17 +3526,6 @@
           <w:u w:val="single"/>
         </w:rPr>
       </w:pPr>
-      <w:r>
-        <w:rPr>
-          <w:rFonts w:ascii="Arial" w:hAnsi="Arial" w:cs="Arial"/>
-          <w:b/>
-          <w:bCs/>
-          <w:sz w:val="28"/>
-          <w:szCs w:val="28"/>
-          <w:u w:val="single"/>
-        </w:rPr>
-        <w:t>Firewall de Rede</w:t>
-      </w:r>
     </w:p>
     <w:p>
       <w:pPr>
@@ -1775,6 +3580,513 @@
     </w:sectPr>
   </w:body>
 </w:document>
+</file>
+
+<file path=word/numbering.xml><?xml version="1.0" encoding="utf-8"?>
+<w:numbering xmlns:wpc="http://schemas.microsoft.com/office/word/2010/wordprocessingCanvas" xmlns:cx="http://schemas.microsoft.com/office/drawing/2014/chartex" xmlns:cx1="http://schemas.microsoft.com/office/drawing/2015/9/8/chartex" xmlns:cx2="http://schemas.microsoft.com/office/drawing/2015/10/21/chartex" xmlns:cx3="http://schemas.microsoft.com/office/drawing/2016/5/9/chartex" xmlns:cx4="http://schemas.microsoft.com/office/drawing/2016/5/10/chartex" xmlns:cx5="http://schemas.microsoft.com/office/drawing/2016/5/11/chartex" xmlns:cx6="http://schemas.microsoft.com/office/drawing/2016/5/12/chartex" xmlns:cx7="http://schemas.microsoft.com/office/drawing/2016/5/13/chartex" xmlns:cx8="http://schemas.microsoft.com/office/drawing/2016/5/14/chartex" xmlns:mc="http://schemas.openxmlformats.org/markup-compatibility/2006" xmlns:aink="http://schemas.microsoft.com/office/drawing/2016/ink" xmlns:am3d="http://schemas.microsoft.com/office/drawing/2017/model3d" xmlns:o="urn:schemas-microsoft-com:office:office" xmlns:r="http://schemas.openxmlformats.org/officeDocument/2006/relationships" xmlns:m="http://schemas.openxmlformats.org/officeDocument/2006/math" xmlns:v="urn:schemas-microsoft-com:vml" xmlns:wp14="http://schemas.microsoft.com/office/word/2010/wordprocessingDrawing" xmlns:wp="http://schemas.openxmlformats.org/drawingml/2006/wordprocessingDrawing" xmlns:w10="urn:schemas-microsoft-com:office:word" xmlns:w="http://schemas.openxmlformats.org/wordprocessingml/2006/main" xmlns:w14="http://schemas.microsoft.com/office/word/2010/wordml" xmlns:w15="http://schemas.microsoft.com/office/word/2012/wordml" xmlns:w16cex="http://schemas.microsoft.com/office/word/2018/wordml/cex" xmlns:w16cid="http://schemas.microsoft.com/office/word/2016/wordml/cid" xmlns:w16="http://schemas.microsoft.com/office/word/2018/wordml" xmlns:w16se="http://schemas.microsoft.com/office/word/2015/wordml/symex" xmlns:wpg="http://schemas.microsoft.com/office/word/2010/wordprocessingGroup" xmlns:wpi="http://schemas.microsoft.com/office/word/2010/wordprocessingInk" xmlns:wne="http://schemas.microsoft.com/office/word/2006/wordml" xmlns:wps="http://schemas.microsoft.com/office/word/2010/wordprocessingShape" mc:Ignorable="w14 w15 w16se w16cid w16 w16cex wp14">
+  <w:abstractNum w:abstractNumId="0" w15:restartNumberingAfterBreak="0">
+    <w:nsid w:val="23C1554A"/>
+    <w:multiLevelType w:val="hybridMultilevel"/>
+    <w:tmpl w:val="FE688A0E"/>
+    <w:lvl w:ilvl="0" w:tplc="04160001">
+      <w:start w:val="1"/>
+      <w:numFmt w:val="bullet"/>
+      <w:lvlText w:val=""/>
+      <w:lvlJc w:val="left"/>
+      <w:pPr>
+        <w:ind w:left="1590" w:hanging="360"/>
+      </w:pPr>
+      <w:rPr>
+        <w:rFonts w:ascii="Symbol" w:hAnsi="Symbol" w:hint="default"/>
+      </w:rPr>
+    </w:lvl>
+    <w:lvl w:ilvl="1" w:tplc="04160003" w:tentative="1">
+      <w:start w:val="1"/>
+      <w:numFmt w:val="bullet"/>
+      <w:lvlText w:val="o"/>
+      <w:lvlJc w:val="left"/>
+      <w:pPr>
+        <w:ind w:left="2310" w:hanging="360"/>
+      </w:pPr>
+      <w:rPr>
+        <w:rFonts w:ascii="Courier New" w:hAnsi="Courier New" w:cs="Courier New" w:hint="default"/>
+      </w:rPr>
+    </w:lvl>
+    <w:lvl w:ilvl="2" w:tplc="04160005" w:tentative="1">
+      <w:start w:val="1"/>
+      <w:numFmt w:val="bullet"/>
+      <w:lvlText w:val=""/>
+      <w:lvlJc w:val="left"/>
+      <w:pPr>
+        <w:ind w:left="3030" w:hanging="360"/>
+      </w:pPr>
+      <w:rPr>
+        <w:rFonts w:ascii="Wingdings" w:hAnsi="Wingdings" w:hint="default"/>
+      </w:rPr>
+    </w:lvl>
+    <w:lvl w:ilvl="3" w:tplc="04160001" w:tentative="1">
+      <w:start w:val="1"/>
+      <w:numFmt w:val="bullet"/>
+      <w:lvlText w:val=""/>
+      <w:lvlJc w:val="left"/>
+      <w:pPr>
+        <w:ind w:left="3750" w:hanging="360"/>
+      </w:pPr>
+      <w:rPr>
+        <w:rFonts w:ascii="Symbol" w:hAnsi="Symbol" w:hint="default"/>
+      </w:rPr>
+    </w:lvl>
+    <w:lvl w:ilvl="4" w:tplc="04160003" w:tentative="1">
+      <w:start w:val="1"/>
+      <w:numFmt w:val="bullet"/>
+      <w:lvlText w:val="o"/>
+      <w:lvlJc w:val="left"/>
+      <w:pPr>
+        <w:ind w:left="4470" w:hanging="360"/>
+      </w:pPr>
+      <w:rPr>
+        <w:rFonts w:ascii="Courier New" w:hAnsi="Courier New" w:cs="Courier New" w:hint="default"/>
+      </w:rPr>
+    </w:lvl>
+    <w:lvl w:ilvl="5" w:tplc="04160005" w:tentative="1">
+      <w:start w:val="1"/>
+      <w:numFmt w:val="bullet"/>
+      <w:lvlText w:val=""/>
+      <w:lvlJc w:val="left"/>
+      <w:pPr>
+        <w:ind w:left="5190" w:hanging="360"/>
+      </w:pPr>
+      <w:rPr>
+        <w:rFonts w:ascii="Wingdings" w:hAnsi="Wingdings" w:hint="default"/>
+      </w:rPr>
+    </w:lvl>
+    <w:lvl w:ilvl="6" w:tplc="04160001" w:tentative="1">
+      <w:start w:val="1"/>
+      <w:numFmt w:val="bullet"/>
+      <w:lvlText w:val=""/>
+      <w:lvlJc w:val="left"/>
+      <w:pPr>
+        <w:ind w:left="5910" w:hanging="360"/>
+      </w:pPr>
+      <w:rPr>
+        <w:rFonts w:ascii="Symbol" w:hAnsi="Symbol" w:hint="default"/>
+      </w:rPr>
+    </w:lvl>
+    <w:lvl w:ilvl="7" w:tplc="04160003" w:tentative="1">
+      <w:start w:val="1"/>
+      <w:numFmt w:val="bullet"/>
+      <w:lvlText w:val="o"/>
+      <w:lvlJc w:val="left"/>
+      <w:pPr>
+        <w:ind w:left="6630" w:hanging="360"/>
+      </w:pPr>
+      <w:rPr>
+        <w:rFonts w:ascii="Courier New" w:hAnsi="Courier New" w:cs="Courier New" w:hint="default"/>
+      </w:rPr>
+    </w:lvl>
+    <w:lvl w:ilvl="8" w:tplc="04160005" w:tentative="1">
+      <w:start w:val="1"/>
+      <w:numFmt w:val="bullet"/>
+      <w:lvlText w:val=""/>
+      <w:lvlJc w:val="left"/>
+      <w:pPr>
+        <w:ind w:left="7350" w:hanging="360"/>
+      </w:pPr>
+      <w:rPr>
+        <w:rFonts w:ascii="Wingdings" w:hAnsi="Wingdings" w:hint="default"/>
+      </w:rPr>
+    </w:lvl>
+  </w:abstractNum>
+  <w:abstractNum w:abstractNumId="1" w15:restartNumberingAfterBreak="0">
+    <w:nsid w:val="529B4CE0"/>
+    <w:multiLevelType w:val="hybridMultilevel"/>
+    <w:tmpl w:val="4BDA82DE"/>
+    <w:lvl w:ilvl="0" w:tplc="04160001">
+      <w:start w:val="1"/>
+      <w:numFmt w:val="bullet"/>
+      <w:lvlText w:val=""/>
+      <w:lvlJc w:val="left"/>
+      <w:pPr>
+        <w:ind w:left="720" w:hanging="360"/>
+      </w:pPr>
+      <w:rPr>
+        <w:rFonts w:ascii="Symbol" w:hAnsi="Symbol" w:hint="default"/>
+      </w:rPr>
+    </w:lvl>
+    <w:lvl w:ilvl="1" w:tplc="04160019" w:tentative="1">
+      <w:start w:val="1"/>
+      <w:numFmt w:val="lowerLetter"/>
+      <w:lvlText w:val="%2."/>
+      <w:lvlJc w:val="left"/>
+      <w:pPr>
+        <w:ind w:left="1440" w:hanging="360"/>
+      </w:pPr>
+    </w:lvl>
+    <w:lvl w:ilvl="2" w:tplc="0416001B" w:tentative="1">
+      <w:start w:val="1"/>
+      <w:numFmt w:val="lowerRoman"/>
+      <w:lvlText w:val="%3."/>
+      <w:lvlJc w:val="right"/>
+      <w:pPr>
+        <w:ind w:left="2160" w:hanging="180"/>
+      </w:pPr>
+    </w:lvl>
+    <w:lvl w:ilvl="3" w:tplc="0416000F" w:tentative="1">
+      <w:start w:val="1"/>
+      <w:numFmt w:val="decimal"/>
+      <w:lvlText w:val="%4."/>
+      <w:lvlJc w:val="left"/>
+      <w:pPr>
+        <w:ind w:left="2880" w:hanging="360"/>
+      </w:pPr>
+    </w:lvl>
+    <w:lvl w:ilvl="4" w:tplc="04160019" w:tentative="1">
+      <w:start w:val="1"/>
+      <w:numFmt w:val="lowerLetter"/>
+      <w:lvlText w:val="%5."/>
+      <w:lvlJc w:val="left"/>
+      <w:pPr>
+        <w:ind w:left="3600" w:hanging="360"/>
+      </w:pPr>
+    </w:lvl>
+    <w:lvl w:ilvl="5" w:tplc="0416001B" w:tentative="1">
+      <w:start w:val="1"/>
+      <w:numFmt w:val="lowerRoman"/>
+      <w:lvlText w:val="%6."/>
+      <w:lvlJc w:val="right"/>
+      <w:pPr>
+        <w:ind w:left="4320" w:hanging="180"/>
+      </w:pPr>
+    </w:lvl>
+    <w:lvl w:ilvl="6" w:tplc="0416000F" w:tentative="1">
+      <w:start w:val="1"/>
+      <w:numFmt w:val="decimal"/>
+      <w:lvlText w:val="%7."/>
+      <w:lvlJc w:val="left"/>
+      <w:pPr>
+        <w:ind w:left="5040" w:hanging="360"/>
+      </w:pPr>
+    </w:lvl>
+    <w:lvl w:ilvl="7" w:tplc="04160019" w:tentative="1">
+      <w:start w:val="1"/>
+      <w:numFmt w:val="lowerLetter"/>
+      <w:lvlText w:val="%8."/>
+      <w:lvlJc w:val="left"/>
+      <w:pPr>
+        <w:ind w:left="5760" w:hanging="360"/>
+      </w:pPr>
+    </w:lvl>
+    <w:lvl w:ilvl="8" w:tplc="0416001B" w:tentative="1">
+      <w:start w:val="1"/>
+      <w:numFmt w:val="lowerRoman"/>
+      <w:lvlText w:val="%9."/>
+      <w:lvlJc w:val="right"/>
+      <w:pPr>
+        <w:ind w:left="6480" w:hanging="180"/>
+      </w:pPr>
+    </w:lvl>
+  </w:abstractNum>
+  <w:abstractNum w:abstractNumId="2" w15:restartNumberingAfterBreak="0">
+    <w:nsid w:val="69F064E8"/>
+    <w:multiLevelType w:val="hybridMultilevel"/>
+    <w:tmpl w:val="020CD328"/>
+    <w:lvl w:ilvl="0" w:tplc="0416000F">
+      <w:start w:val="1"/>
+      <w:numFmt w:val="decimal"/>
+      <w:lvlText w:val="%1."/>
+      <w:lvlJc w:val="left"/>
+      <w:pPr>
+        <w:ind w:left="927" w:hanging="360"/>
+      </w:pPr>
+    </w:lvl>
+    <w:lvl w:ilvl="1" w:tplc="04160019" w:tentative="1">
+      <w:start w:val="1"/>
+      <w:numFmt w:val="lowerLetter"/>
+      <w:lvlText w:val="%2."/>
+      <w:lvlJc w:val="left"/>
+      <w:pPr>
+        <w:ind w:left="1440" w:hanging="360"/>
+      </w:pPr>
+    </w:lvl>
+    <w:lvl w:ilvl="2" w:tplc="0416001B" w:tentative="1">
+      <w:start w:val="1"/>
+      <w:numFmt w:val="lowerRoman"/>
+      <w:lvlText w:val="%3."/>
+      <w:lvlJc w:val="right"/>
+      <w:pPr>
+        <w:ind w:left="2160" w:hanging="180"/>
+      </w:pPr>
+    </w:lvl>
+    <w:lvl w:ilvl="3" w:tplc="0416000F" w:tentative="1">
+      <w:start w:val="1"/>
+      <w:numFmt w:val="decimal"/>
+      <w:lvlText w:val="%4."/>
+      <w:lvlJc w:val="left"/>
+      <w:pPr>
+        <w:ind w:left="2880" w:hanging="360"/>
+      </w:pPr>
+    </w:lvl>
+    <w:lvl w:ilvl="4" w:tplc="04160019" w:tentative="1">
+      <w:start w:val="1"/>
+      <w:numFmt w:val="lowerLetter"/>
+      <w:lvlText w:val="%5."/>
+      <w:lvlJc w:val="left"/>
+      <w:pPr>
+        <w:ind w:left="3600" w:hanging="360"/>
+      </w:pPr>
+    </w:lvl>
+    <w:lvl w:ilvl="5" w:tplc="0416001B" w:tentative="1">
+      <w:start w:val="1"/>
+      <w:numFmt w:val="lowerRoman"/>
+      <w:lvlText w:val="%6."/>
+      <w:lvlJc w:val="right"/>
+      <w:pPr>
+        <w:ind w:left="4320" w:hanging="180"/>
+      </w:pPr>
+    </w:lvl>
+    <w:lvl w:ilvl="6" w:tplc="0416000F" w:tentative="1">
+      <w:start w:val="1"/>
+      <w:numFmt w:val="decimal"/>
+      <w:lvlText w:val="%7."/>
+      <w:lvlJc w:val="left"/>
+      <w:pPr>
+        <w:ind w:left="5040" w:hanging="360"/>
+      </w:pPr>
+    </w:lvl>
+    <w:lvl w:ilvl="7" w:tplc="04160019" w:tentative="1">
+      <w:start w:val="1"/>
+      <w:numFmt w:val="lowerLetter"/>
+      <w:lvlText w:val="%8."/>
+      <w:lvlJc w:val="left"/>
+      <w:pPr>
+        <w:ind w:left="5760" w:hanging="360"/>
+      </w:pPr>
+    </w:lvl>
+    <w:lvl w:ilvl="8" w:tplc="0416001B" w:tentative="1">
+      <w:start w:val="1"/>
+      <w:numFmt w:val="lowerRoman"/>
+      <w:lvlText w:val="%9."/>
+      <w:lvlJc w:val="right"/>
+      <w:pPr>
+        <w:ind w:left="6480" w:hanging="180"/>
+      </w:pPr>
+    </w:lvl>
+  </w:abstractNum>
+  <w:abstractNum w:abstractNumId="3" w15:restartNumberingAfterBreak="0">
+    <w:nsid w:val="71C44997"/>
+    <w:multiLevelType w:val="hybridMultilevel"/>
+    <w:tmpl w:val="E90C2C70"/>
+    <w:lvl w:ilvl="0" w:tplc="04160001">
+      <w:start w:val="1"/>
+      <w:numFmt w:val="bullet"/>
+      <w:lvlText w:val=""/>
+      <w:lvlJc w:val="left"/>
+      <w:pPr>
+        <w:ind w:left="1647" w:hanging="360"/>
+      </w:pPr>
+      <w:rPr>
+        <w:rFonts w:ascii="Symbol" w:hAnsi="Symbol" w:hint="default"/>
+      </w:rPr>
+    </w:lvl>
+    <w:lvl w:ilvl="1" w:tplc="04160003" w:tentative="1">
+      <w:start w:val="1"/>
+      <w:numFmt w:val="bullet"/>
+      <w:lvlText w:val="o"/>
+      <w:lvlJc w:val="left"/>
+      <w:pPr>
+        <w:ind w:left="2367" w:hanging="360"/>
+      </w:pPr>
+      <w:rPr>
+        <w:rFonts w:ascii="Courier New" w:hAnsi="Courier New" w:cs="Courier New" w:hint="default"/>
+      </w:rPr>
+    </w:lvl>
+    <w:lvl w:ilvl="2" w:tplc="04160005" w:tentative="1">
+      <w:start w:val="1"/>
+      <w:numFmt w:val="bullet"/>
+      <w:lvlText w:val=""/>
+      <w:lvlJc w:val="left"/>
+      <w:pPr>
+        <w:ind w:left="3087" w:hanging="360"/>
+      </w:pPr>
+      <w:rPr>
+        <w:rFonts w:ascii="Wingdings" w:hAnsi="Wingdings" w:hint="default"/>
+      </w:rPr>
+    </w:lvl>
+    <w:lvl w:ilvl="3" w:tplc="04160001" w:tentative="1">
+      <w:start w:val="1"/>
+      <w:numFmt w:val="bullet"/>
+      <w:lvlText w:val=""/>
+      <w:lvlJc w:val="left"/>
+      <w:pPr>
+        <w:ind w:left="3807" w:hanging="360"/>
+      </w:pPr>
+      <w:rPr>
+        <w:rFonts w:ascii="Symbol" w:hAnsi="Symbol" w:hint="default"/>
+      </w:rPr>
+    </w:lvl>
+    <w:lvl w:ilvl="4" w:tplc="04160003" w:tentative="1">
+      <w:start w:val="1"/>
+      <w:numFmt w:val="bullet"/>
+      <w:lvlText w:val="o"/>
+      <w:lvlJc w:val="left"/>
+      <w:pPr>
+        <w:ind w:left="4527" w:hanging="360"/>
+      </w:pPr>
+      <w:rPr>
+        <w:rFonts w:ascii="Courier New" w:hAnsi="Courier New" w:cs="Courier New" w:hint="default"/>
+      </w:rPr>
+    </w:lvl>
+    <w:lvl w:ilvl="5" w:tplc="04160005" w:tentative="1">
+      <w:start w:val="1"/>
+      <w:numFmt w:val="bullet"/>
+      <w:lvlText w:val=""/>
+      <w:lvlJc w:val="left"/>
+      <w:pPr>
+        <w:ind w:left="5247" w:hanging="360"/>
+      </w:pPr>
+      <w:rPr>
+        <w:rFonts w:ascii="Wingdings" w:hAnsi="Wingdings" w:hint="default"/>
+      </w:rPr>
+    </w:lvl>
+    <w:lvl w:ilvl="6" w:tplc="04160001" w:tentative="1">
+      <w:start w:val="1"/>
+      <w:numFmt w:val="bullet"/>
+      <w:lvlText w:val=""/>
+      <w:lvlJc w:val="left"/>
+      <w:pPr>
+        <w:ind w:left="5967" w:hanging="360"/>
+      </w:pPr>
+      <w:rPr>
+        <w:rFonts w:ascii="Symbol" w:hAnsi="Symbol" w:hint="default"/>
+      </w:rPr>
+    </w:lvl>
+    <w:lvl w:ilvl="7" w:tplc="04160003" w:tentative="1">
+      <w:start w:val="1"/>
+      <w:numFmt w:val="bullet"/>
+      <w:lvlText w:val="o"/>
+      <w:lvlJc w:val="left"/>
+      <w:pPr>
+        <w:ind w:left="6687" w:hanging="360"/>
+      </w:pPr>
+      <w:rPr>
+        <w:rFonts w:ascii="Courier New" w:hAnsi="Courier New" w:cs="Courier New" w:hint="default"/>
+      </w:rPr>
+    </w:lvl>
+    <w:lvl w:ilvl="8" w:tplc="04160005" w:tentative="1">
+      <w:start w:val="1"/>
+      <w:numFmt w:val="bullet"/>
+      <w:lvlText w:val=""/>
+      <w:lvlJc w:val="left"/>
+      <w:pPr>
+        <w:ind w:left="7407" w:hanging="360"/>
+      </w:pPr>
+      <w:rPr>
+        <w:rFonts w:ascii="Wingdings" w:hAnsi="Wingdings" w:hint="default"/>
+      </w:rPr>
+    </w:lvl>
+  </w:abstractNum>
+  <w:abstractNum w:abstractNumId="4" w15:restartNumberingAfterBreak="0">
+    <w:nsid w:val="7BAC53CD"/>
+    <w:multiLevelType w:val="hybridMultilevel"/>
+    <w:tmpl w:val="9C4A66F4"/>
+    <w:lvl w:ilvl="0" w:tplc="0416000F">
+      <w:start w:val="1"/>
+      <w:numFmt w:val="decimal"/>
+      <w:lvlText w:val="%1."/>
+      <w:lvlJc w:val="left"/>
+      <w:pPr>
+        <w:ind w:left="720" w:hanging="360"/>
+      </w:pPr>
+    </w:lvl>
+    <w:lvl w:ilvl="1" w:tplc="04160019" w:tentative="1">
+      <w:start w:val="1"/>
+      <w:numFmt w:val="lowerLetter"/>
+      <w:lvlText w:val="%2."/>
+      <w:lvlJc w:val="left"/>
+      <w:pPr>
+        <w:ind w:left="1440" w:hanging="360"/>
+      </w:pPr>
+    </w:lvl>
+    <w:lvl w:ilvl="2" w:tplc="0416001B" w:tentative="1">
+      <w:start w:val="1"/>
+      <w:numFmt w:val="lowerRoman"/>
+      <w:lvlText w:val="%3."/>
+      <w:lvlJc w:val="right"/>
+      <w:pPr>
+        <w:ind w:left="2160" w:hanging="180"/>
+      </w:pPr>
+    </w:lvl>
+    <w:lvl w:ilvl="3" w:tplc="0416000F" w:tentative="1">
+      <w:start w:val="1"/>
+      <w:numFmt w:val="decimal"/>
+      <w:lvlText w:val="%4."/>
+      <w:lvlJc w:val="left"/>
+      <w:pPr>
+        <w:ind w:left="2880" w:hanging="360"/>
+      </w:pPr>
+    </w:lvl>
+    <w:lvl w:ilvl="4" w:tplc="04160019" w:tentative="1">
+      <w:start w:val="1"/>
+      <w:numFmt w:val="lowerLetter"/>
+      <w:lvlText w:val="%5."/>
+      <w:lvlJc w:val="left"/>
+      <w:pPr>
+        <w:ind w:left="3600" w:hanging="360"/>
+      </w:pPr>
+    </w:lvl>
+    <w:lvl w:ilvl="5" w:tplc="0416001B" w:tentative="1">
+      <w:start w:val="1"/>
+      <w:numFmt w:val="lowerRoman"/>
+      <w:lvlText w:val="%6."/>
+      <w:lvlJc w:val="right"/>
+      <w:pPr>
+        <w:ind w:left="4320" w:hanging="180"/>
+      </w:pPr>
+    </w:lvl>
+    <w:lvl w:ilvl="6" w:tplc="0416000F" w:tentative="1">
+      <w:start w:val="1"/>
+      <w:numFmt w:val="decimal"/>
+      <w:lvlText w:val="%7."/>
+      <w:lvlJc w:val="left"/>
+      <w:pPr>
+        <w:ind w:left="5040" w:hanging="360"/>
+      </w:pPr>
+    </w:lvl>
+    <w:lvl w:ilvl="7" w:tplc="04160019" w:tentative="1">
+      <w:start w:val="1"/>
+      <w:numFmt w:val="lowerLetter"/>
+      <w:lvlText w:val="%8."/>
+      <w:lvlJc w:val="left"/>
+      <w:pPr>
+        <w:ind w:left="5760" w:hanging="360"/>
+      </w:pPr>
+    </w:lvl>
+    <w:lvl w:ilvl="8" w:tplc="0416001B" w:tentative="1">
+      <w:start w:val="1"/>
+      <w:numFmt w:val="lowerRoman"/>
+      <w:lvlText w:val="%9."/>
+      <w:lvlJc w:val="right"/>
+      <w:pPr>
+        <w:ind w:left="6480" w:hanging="180"/>
+      </w:pPr>
+    </w:lvl>
+  </w:abstractNum>
+  <w:num w:numId="1">
+    <w:abstractNumId w:val="2"/>
+  </w:num>
+  <w:num w:numId="2">
+    <w:abstractNumId w:val="3"/>
+  </w:num>
+  <w:num w:numId="3">
+    <w:abstractNumId w:val="4"/>
+  </w:num>
+  <w:num w:numId="4">
+    <w:abstractNumId w:val="0"/>
+  </w:num>
+  <w:num w:numId="5">
+    <w:abstractNumId w:val="1"/>
+  </w:num>
+</w:numbering>
 </file>
 
 <file path=word/styles.xml><?xml version="1.0" encoding="utf-8"?>
@@ -2203,6 +4515,17 @@
     <w:semiHidden/>
     <w:unhideWhenUsed/>
   </w:style>
+  <w:style w:type="paragraph" w:styleId="PargrafodaLista">
+    <w:name w:val="List Paragraph"/>
+    <w:basedOn w:val="Normal"/>
+    <w:uiPriority w:val="34"/>
+    <w:qFormat/>
+    <w:rsid w:val="00B64FC9"/>
+    <w:pPr>
+      <w:ind w:left="720"/>
+      <w:contextualSpacing/>
+    </w:pPr>
+  </w:style>
 </w:styles>
 </file>
 

</xml_diff>